<commit_message>
Intro + Analysis 1
</commit_message>
<xml_diff>
--- a/Executive Summary.docx
+++ b/Executive Summary.docx
@@ -1,6 +1,6 @@
 
 <file path=word/document.xml><?xml version="1.0" encoding="utf-8"?>
-<w:document xmlns:wpc="http://schemas.microsoft.com/office/word/2010/wordprocessingCanvas" xmlns:mc="http://schemas.openxmlformats.org/markup-compatibility/2006" xmlns:o="urn:schemas-microsoft-com:office:office" xmlns:r="http://schemas.openxmlformats.org/officeDocument/2006/relationships" xmlns:m="http://schemas.openxmlformats.org/officeDocument/2006/math" xmlns:v="urn:schemas-microsoft-com:vml" xmlns:wp14="http://schemas.microsoft.com/office/word/2010/wordprocessingDrawing" xmlns:wp="http://schemas.openxmlformats.org/drawingml/2006/wordprocessingDrawing" xmlns:w10="urn:schemas-microsoft-com:office:word" xmlns:w="http://schemas.openxmlformats.org/wordprocessingml/2006/main" xmlns:w14="http://schemas.microsoft.com/office/word/2010/wordml" xmlns:w15="http://schemas.microsoft.com/office/word/2012/wordml" xmlns:wpg="http://schemas.microsoft.com/office/word/2010/wordprocessingGroup" xmlns:wpi="http://schemas.microsoft.com/office/word/2010/wordprocessingInk" xmlns:wne="http://schemas.microsoft.com/office/word/2006/wordml" xmlns:wps="http://schemas.microsoft.com/office/word/2010/wordprocessingShape" mc:Ignorable="w14 w15 wp14">
+<w:document xmlns:wpc="http://schemas.microsoft.com/office/word/2010/wordprocessingCanvas" xmlns:cx="http://schemas.microsoft.com/office/drawing/2014/chartex" xmlns:cx1="http://schemas.microsoft.com/office/drawing/2015/9/8/chartex" xmlns:cx2="http://schemas.microsoft.com/office/drawing/2015/10/21/chartex" xmlns:cx3="http://schemas.microsoft.com/office/drawing/2016/5/9/chartex" xmlns:cx4="http://schemas.microsoft.com/office/drawing/2016/5/10/chartex" xmlns:cx5="http://schemas.microsoft.com/office/drawing/2016/5/11/chartex" xmlns:cx6="http://schemas.microsoft.com/office/drawing/2016/5/12/chartex" xmlns:cx7="http://schemas.microsoft.com/office/drawing/2016/5/13/chartex" xmlns:cx8="http://schemas.microsoft.com/office/drawing/2016/5/14/chartex" xmlns:mc="http://schemas.openxmlformats.org/markup-compatibility/2006" xmlns:aink="http://schemas.microsoft.com/office/drawing/2016/ink" xmlns:am3d="http://schemas.microsoft.com/office/drawing/2017/model3d" xmlns:o="urn:schemas-microsoft-com:office:office" xmlns:oel="http://schemas.microsoft.com/office/2019/extlst" xmlns:r="http://schemas.openxmlformats.org/officeDocument/2006/relationships" xmlns:m="http://schemas.openxmlformats.org/officeDocument/2006/math" xmlns:v="urn:schemas-microsoft-com:vml" xmlns:wp14="http://schemas.microsoft.com/office/word/2010/wordprocessingDrawing" xmlns:wp="http://schemas.openxmlformats.org/drawingml/2006/wordprocessingDrawing" xmlns:w10="urn:schemas-microsoft-com:office:word" xmlns:w="http://schemas.openxmlformats.org/wordprocessingml/2006/main" xmlns:w14="http://schemas.microsoft.com/office/word/2010/wordml" xmlns:w15="http://schemas.microsoft.com/office/word/2012/wordml" xmlns:w16cex="http://schemas.microsoft.com/office/word/2018/wordml/cex" xmlns:w16cid="http://schemas.microsoft.com/office/word/2016/wordml/cid" xmlns:w16="http://schemas.microsoft.com/office/word/2018/wordml" xmlns:w16sdtdh="http://schemas.microsoft.com/office/word/2020/wordml/sdtdatahash" xmlns:w16se="http://schemas.microsoft.com/office/word/2015/wordml/symex" xmlns:wpg="http://schemas.microsoft.com/office/word/2010/wordprocessingGroup" xmlns:wpi="http://schemas.microsoft.com/office/word/2010/wordprocessingInk" xmlns:wne="http://schemas.microsoft.com/office/word/2006/wordml" xmlns:wps="http://schemas.microsoft.com/office/word/2010/wordprocessingShape" mc:Ignorable="w14 w15 w16se w16cid w16 w16cex w16sdtdh wp14">
   <w:body>
     <w:tbl>
       <w:tblPr>
@@ -24,23 +24,25 @@
             <w:tcW w:w="9350" w:type="dxa"/>
             <w:vAlign w:val="bottom"/>
           </w:tcPr>
-          <w:sdt>
-            <w:sdtPr>
-              <w:alias w:val="Title"/>
-              <w:tag w:val=""/>
-              <w:id w:val="-1457634406"/>
-              <w:placeholder>
-                <w:docPart w:val="1D990F4C6A334C0E8DEAC84C80800F4D"/>
-              </w:placeholder>
-              <w:dataBinding w:prefixMappings="xmlns:ns0='http://purl.org/dc/elements/1.1/' xmlns:ns1='http://schemas.openxmlformats.org/package/2006/metadata/core-properties' " w:xpath="/ns1:coreProperties[1]/ns0:title[1]" w:storeItemID="{6C3C8BC8-F283-45AE-878A-BAB7291924A1}"/>
-              <w:text/>
-            </w:sdtPr>
-            <w:sdtEndPr/>
-            <w:sdtContent>
-              <w:p>
-                <w:pPr>
-                  <w:pStyle w:val="Title"/>
-                </w:pPr>
+          <w:p>
+            <w:pPr>
+              <w:pStyle w:val="Title"/>
+            </w:pPr>
+            <w:r>
+              <w:t>e</w:t>
+            </w:r>
+            <w:sdt>
+              <w:sdtPr>
+                <w:alias w:val="Title"/>
+                <w:tag w:val=""/>
+                <w:id w:val="-1457634406"/>
+                <w:placeholder>
+                  <w:docPart w:val="1D990F4C6A334C0E8DEAC84C80800F4D"/>
+                </w:placeholder>
+                <w:dataBinding w:prefixMappings="xmlns:ns0='http://purl.org/dc/elements/1.1/' xmlns:ns1='http://schemas.openxmlformats.org/package/2006/metadata/core-properties' " w:xpath="/ns1:coreProperties[1]/ns0:title[1]" w:storeItemID="{6C3C8BC8-F283-45AE-878A-BAB7291924A1}"/>
+                <w:text/>
+              </w:sdtPr>
+              <w:sdtContent>
                 <w:r>
                   <w:t>&lt;PROJECT NAME&gt;</w:t>
                 </w:r>
@@ -50,9 +52,9 @@
                 <w:r>
                   <w:t>Executive Summary</w:t>
                 </w:r>
-              </w:p>
-            </w:sdtContent>
-          </w:sdt>
+              </w:sdtContent>
+            </w:sdt>
+          </w:p>
         </w:tc>
       </w:tr>
       <w:tr>
@@ -79,7 +81,6 @@
                 <w:dataBinding w:prefixMappings="xmlns:ns0='http://purl.org/dc/elements/1.1/' xmlns:ns1='http://schemas.openxmlformats.org/package/2006/metadata/core-properties' " w:xpath="/ns1:coreProperties[1]/ns0:creator[1]" w:storeItemID="{6C3C8BC8-F283-45AE-878A-BAB7291924A1}"/>
                 <w:text/>
               </w:sdtPr>
-              <w:sdtEndPr/>
               <w:sdtContent>
                 <w:r>
                   <w:t>Group Member Names</w:t>
@@ -112,7 +113,6 @@
                   <w:calendar w:val="gregorian"/>
                 </w:date>
               </w:sdtPr>
-              <w:sdtEndPr/>
               <w:sdtContent>
                 <w:r>
                   <w:t>Date</w:t>
@@ -127,7 +127,7 @@
     <w:p>
       <w:pPr>
         <w:sectPr>
-          <w:footerReference w:type="first" r:id="rId7"/>
+          <w:footerReference w:type="first" r:id="rId8"/>
           <w:pgSz w:w="12240" w:h="15840" w:code="1"/>
           <w:pgMar w:top="1440" w:right="1440" w:bottom="1440" w:left="1440" w:header="720" w:footer="720" w:gutter="0"/>
           <w:pgBorders w:display="firstPage">
@@ -152,7 +152,6 @@
         <w:showingPlcHdr/>
         <w15:appearance w15:val="hidden"/>
       </w:sdtPr>
-      <w:sdtEndPr/>
       <w:sdtContent>
         <w:p>
           <w:pPr>
@@ -166,8 +165,13 @@
     </w:sdt>
     <w:p>
       <w:r>
-        <w:t>A 100 to 150 word</w:t>
-      </w:r>
+        <w:t xml:space="preserve">A </w:t>
+      </w:r>
+      <w:proofErr w:type="gramStart"/>
+      <w:r>
+        <w:t>100 to 150 word</w:t>
+      </w:r>
+      <w:proofErr w:type="gramEnd"/>
       <w:r>
         <w:t xml:space="preserve"> executive</w:t>
       </w:r>
@@ -193,7 +197,6 @@
         <w:showingPlcHdr/>
         <w15:appearance w15:val="hidden"/>
       </w:sdtPr>
-      <w:sdtEndPr/>
       <w:sdtContent>
         <w:p>
           <w:pPr>
@@ -207,6 +210,8 @@
     </w:sdt>
     <w:p>
       <w:pPr>
+        <w:spacing w:line="360" w:lineRule="auto"/>
+        <w:jc w:val="both"/>
         <w:rPr>
           <w:rStyle w:val="Heading1Char"/>
           <w:rFonts w:asciiTheme="minorHAnsi" w:eastAsiaTheme="minorEastAsia" w:hAnsiTheme="minorHAnsi" w:cstheme="minorBidi"/>
@@ -218,70 +223,453 @@
       </w:pPr>
       <w:r>
         <w:rPr>
-          <w:color w:val="FF0000"/>
-        </w:rPr>
-        <w:t>Explains the purpose of this report.</w:t>
-      </w:r>
-      <w:r>
-        <w:rPr>
-          <w:color w:val="FF0000"/>
-        </w:rPr>
-        <w:t xml:space="preserve"> Include the date range covered, and the different analysis tasks performed</w:t>
+          <w:rStyle w:val="Heading1Char"/>
+          <w:rFonts w:asciiTheme="minorHAnsi" w:eastAsiaTheme="minorEastAsia" w:hAnsiTheme="minorHAnsi" w:cstheme="minorBidi"/>
+          <w:b w:val="0"/>
+          <w:color w:val="FF0000"/>
+          <w:sz w:val="22"/>
+          <w:szCs w:val="22"/>
+        </w:rPr>
+        <w:t xml:space="preserve">This report provides </w:t>
+      </w:r>
+      <w:r>
+        <w:rPr>
+          <w:rStyle w:val="Heading1Char"/>
+          <w:rFonts w:asciiTheme="minorHAnsi" w:eastAsiaTheme="minorEastAsia" w:hAnsiTheme="minorHAnsi" w:cstheme="minorBidi"/>
+          <w:b w:val="0"/>
+          <w:color w:val="FF0000"/>
+          <w:sz w:val="22"/>
+          <w:szCs w:val="22"/>
+        </w:rPr>
+        <w:t>a brief o</w:t>
+      </w:r>
+      <w:r>
+        <w:rPr>
+          <w:rStyle w:val="Heading1Char"/>
+          <w:rFonts w:asciiTheme="minorHAnsi" w:eastAsiaTheme="minorEastAsia" w:hAnsiTheme="minorHAnsi" w:cstheme="minorBidi"/>
+          <w:b w:val="0"/>
+          <w:color w:val="FF0000"/>
+          <w:sz w:val="22"/>
+          <w:szCs w:val="22"/>
+        </w:rPr>
+        <w:t>verview of the data analysis conducted f</w:t>
+      </w:r>
+      <w:r>
+        <w:rPr>
+          <w:rStyle w:val="Heading1Char"/>
+          <w:rFonts w:asciiTheme="minorHAnsi" w:eastAsiaTheme="minorEastAsia" w:hAnsiTheme="minorHAnsi" w:cstheme="minorBidi"/>
+          <w:b w:val="0"/>
+          <w:color w:val="FF0000"/>
+          <w:sz w:val="22"/>
+          <w:szCs w:val="22"/>
+        </w:rPr>
+        <w:t>rom</w:t>
+      </w:r>
+      <w:r>
+        <w:rPr>
+          <w:rStyle w:val="Heading1Char"/>
+          <w:rFonts w:asciiTheme="minorHAnsi" w:eastAsiaTheme="minorEastAsia" w:hAnsiTheme="minorHAnsi" w:cstheme="minorBidi"/>
+          <w:b w:val="0"/>
+          <w:color w:val="FF0000"/>
+          <w:sz w:val="22"/>
+          <w:szCs w:val="22"/>
+        </w:rPr>
+        <w:t xml:space="preserve"> the period </w:t>
+      </w:r>
+      <w:r>
+        <w:rPr>
+          <w:rStyle w:val="Heading1Char"/>
+          <w:rFonts w:asciiTheme="minorHAnsi" w:eastAsiaTheme="minorEastAsia" w:hAnsiTheme="minorHAnsi" w:cstheme="minorBidi"/>
+          <w:b w:val="0"/>
+          <w:color w:val="FF0000"/>
+          <w:sz w:val="22"/>
+          <w:szCs w:val="22"/>
+        </w:rPr>
+        <w:t>14 August 2023 to 8 October 2023</w:t>
+      </w:r>
+      <w:r>
+        <w:rPr>
+          <w:rStyle w:val="Heading1Char"/>
+          <w:rFonts w:asciiTheme="minorHAnsi" w:eastAsiaTheme="minorEastAsia" w:hAnsiTheme="minorHAnsi" w:cstheme="minorBidi"/>
+          <w:b w:val="0"/>
+          <w:color w:val="FF0000"/>
+          <w:sz w:val="22"/>
+          <w:szCs w:val="22"/>
+        </w:rPr>
+        <w:t>. The analysis encompasses various tasks aimed at gaining insights from the</w:t>
+      </w:r>
+      <w:r>
+        <w:rPr>
+          <w:rStyle w:val="Heading1Char"/>
+          <w:rFonts w:asciiTheme="minorHAnsi" w:eastAsiaTheme="minorEastAsia" w:hAnsiTheme="minorHAnsi" w:cstheme="minorBidi"/>
+          <w:b w:val="0"/>
+          <w:color w:val="FF0000"/>
+          <w:sz w:val="22"/>
+          <w:szCs w:val="22"/>
+        </w:rPr>
+        <w:t xml:space="preserve"> chosen Sydney Airbnb dataset</w:t>
+      </w:r>
+      <w:r>
+        <w:rPr>
+          <w:rStyle w:val="Heading1Char"/>
+          <w:rFonts w:asciiTheme="minorHAnsi" w:eastAsiaTheme="minorEastAsia" w:hAnsiTheme="minorHAnsi" w:cstheme="minorBidi"/>
+          <w:b w:val="0"/>
+          <w:color w:val="FF0000"/>
+          <w:sz w:val="22"/>
+          <w:szCs w:val="22"/>
+        </w:rPr>
+        <w:t xml:space="preserve">. </w:t>
+      </w:r>
+      <w:r>
+        <w:rPr>
+          <w:rStyle w:val="Heading1Char"/>
+          <w:rFonts w:asciiTheme="minorHAnsi" w:eastAsiaTheme="minorEastAsia" w:hAnsiTheme="minorHAnsi" w:cstheme="minorBidi"/>
+          <w:b w:val="0"/>
+          <w:color w:val="FF0000"/>
+          <w:sz w:val="22"/>
+          <w:szCs w:val="22"/>
+        </w:rPr>
+        <w:t xml:space="preserve">The objectives of this analysis are stated as below: </w:t>
       </w:r>
     </w:p>
     <w:p>
       <w:pPr>
-        <w:rPr>
-          <w:rStyle w:val="Heading1Char"/>
-        </w:rPr>
-      </w:pPr>
-      <w:r>
-        <w:rPr>
-          <w:rStyle w:val="Heading1Char"/>
+        <w:pStyle w:val="ListParagraph"/>
+        <w:numPr>
+          <w:ilvl w:val="0"/>
+          <w:numId w:val="1"/>
+        </w:numPr>
+        <w:spacing w:line="360" w:lineRule="auto"/>
+        <w:jc w:val="both"/>
+        <w:rPr>
+          <w:rStyle w:val="Heading1Char"/>
+          <w:rFonts w:asciiTheme="minorHAnsi" w:eastAsiaTheme="minorEastAsia" w:hAnsiTheme="minorHAnsi" w:cstheme="minorBidi"/>
           <w:b w:val="0"/>
-        </w:rPr>
-        <w:br w:type="page"/>
+          <w:color w:val="FF0000"/>
+          <w:sz w:val="22"/>
+          <w:szCs w:val="22"/>
+        </w:rPr>
+      </w:pPr>
+      <w:r>
+        <w:rPr>
+          <w:rStyle w:val="Heading1Char"/>
+          <w:rFonts w:asciiTheme="minorHAnsi" w:eastAsiaTheme="minorEastAsia" w:hAnsiTheme="minorHAnsi" w:cstheme="minorBidi"/>
+          <w:b w:val="0"/>
+          <w:color w:val="FF0000"/>
+          <w:sz w:val="22"/>
+          <w:szCs w:val="22"/>
+        </w:rPr>
+        <w:t xml:space="preserve">Data exploration </w:t>
       </w:r>
     </w:p>
     <w:p>
       <w:pPr>
-        <w:pStyle w:val="Heading1"/>
-      </w:pPr>
-      <w:r>
-        <w:rPr>
-          <w:rStyle w:val="Heading1Char"/>
-          <w:b/>
-        </w:rPr>
-        <w:lastRenderedPageBreak/>
-        <w:t>Analysis 1 &lt;Add context to this title&gt;</w:t>
+        <w:pStyle w:val="ListParagraph"/>
+        <w:numPr>
+          <w:ilvl w:val="0"/>
+          <w:numId w:val="1"/>
+        </w:numPr>
+        <w:spacing w:line="360" w:lineRule="auto"/>
+        <w:jc w:val="both"/>
+        <w:rPr>
+          <w:rStyle w:val="Heading1Char"/>
+          <w:rFonts w:asciiTheme="minorHAnsi" w:eastAsiaTheme="minorEastAsia" w:hAnsiTheme="minorHAnsi" w:cstheme="minorBidi"/>
+          <w:b w:val="0"/>
+          <w:color w:val="FF0000"/>
+          <w:sz w:val="22"/>
+          <w:szCs w:val="22"/>
+        </w:rPr>
+      </w:pPr>
+      <w:r>
+        <w:rPr>
+          <w:rStyle w:val="Heading1Char"/>
+          <w:rFonts w:asciiTheme="minorHAnsi" w:eastAsiaTheme="minorEastAsia" w:hAnsiTheme="minorHAnsi" w:cstheme="minorBidi"/>
+          <w:b w:val="0"/>
+          <w:color w:val="FF0000"/>
+          <w:sz w:val="22"/>
+          <w:szCs w:val="22"/>
+        </w:rPr>
+        <w:t>Pricing t</w:t>
+      </w:r>
+      <w:r>
+        <w:rPr>
+          <w:rStyle w:val="Heading1Char"/>
+          <w:rFonts w:asciiTheme="minorHAnsi" w:eastAsiaTheme="minorEastAsia" w:hAnsiTheme="minorHAnsi" w:cstheme="minorBidi"/>
+          <w:b w:val="0"/>
+          <w:color w:val="FF0000"/>
+          <w:sz w:val="22"/>
+          <w:szCs w:val="22"/>
+        </w:rPr>
+        <w:t>rend analysis</w:t>
       </w:r>
     </w:p>
     <w:p>
       <w:pPr>
-        <w:rPr>
-          <w:color w:val="FF0000"/>
-        </w:rPr>
-      </w:pPr>
-      <w:r>
-        <w:rPr>
-          <w:color w:val="FF0000"/>
-        </w:rPr>
-        <w:t>Based on</w:t>
-      </w:r>
-      <w:r>
-        <w:rPr>
-          <w:color w:val="FF0000"/>
-        </w:rPr>
-        <w:t xml:space="preserve"> the requirements of your dataset, put the results of your analysis of a 12 month date period for each of the required functionalities in these sections. Change the title names to reflect your dataset and the analysis being performed.</w:t>
-      </w:r>
-      <w:r>
-        <w:rPr>
-          <w:color w:val="FF0000"/>
-        </w:rPr>
-        <w:t xml:space="preserve"> You may include images from your program as well as your own description of the results.</w:t>
-      </w:r>
-      <w:bookmarkStart w:id="0" w:name="_GoBack"/>
-      <w:bookmarkEnd w:id="0"/>
+        <w:pStyle w:val="ListParagraph"/>
+        <w:numPr>
+          <w:ilvl w:val="0"/>
+          <w:numId w:val="1"/>
+        </w:numPr>
+        <w:spacing w:line="360" w:lineRule="auto"/>
+        <w:jc w:val="both"/>
+        <w:rPr>
+          <w:rStyle w:val="Heading1Char"/>
+          <w:rFonts w:asciiTheme="minorHAnsi" w:eastAsiaTheme="minorEastAsia" w:hAnsiTheme="minorHAnsi" w:cstheme="minorBidi"/>
+          <w:b w:val="0"/>
+          <w:color w:val="FF0000"/>
+          <w:sz w:val="22"/>
+          <w:szCs w:val="22"/>
+        </w:rPr>
+      </w:pPr>
+      <w:r>
+        <w:rPr>
+          <w:rStyle w:val="Heading1Char"/>
+          <w:rFonts w:asciiTheme="minorHAnsi" w:eastAsiaTheme="minorEastAsia" w:hAnsiTheme="minorHAnsi" w:cstheme="minorBidi"/>
+          <w:b w:val="0"/>
+          <w:color w:val="FF0000"/>
+          <w:sz w:val="22"/>
+          <w:szCs w:val="22"/>
+        </w:rPr>
+        <w:t>Data visualization</w:t>
+      </w:r>
+    </w:p>
+    <w:p>
+      <w:pPr>
+        <w:spacing w:line="360" w:lineRule="auto"/>
+        <w:jc w:val="both"/>
+        <w:rPr>
+          <w:rStyle w:val="Heading1Char"/>
+          <w:rFonts w:asciiTheme="minorHAnsi" w:eastAsiaTheme="minorEastAsia" w:hAnsiTheme="minorHAnsi" w:cstheme="minorBidi"/>
+          <w:b w:val="0"/>
+          <w:color w:val="FF0000"/>
+          <w:sz w:val="22"/>
+          <w:szCs w:val="22"/>
+        </w:rPr>
+      </w:pPr>
+      <w:r>
+        <w:rPr>
+          <w:rStyle w:val="Heading1Char"/>
+          <w:rFonts w:asciiTheme="minorHAnsi" w:eastAsiaTheme="minorEastAsia" w:hAnsiTheme="minorHAnsi" w:cstheme="minorBidi"/>
+          <w:b w:val="0"/>
+          <w:color w:val="FF0000"/>
+          <w:sz w:val="22"/>
+          <w:szCs w:val="22"/>
+        </w:rPr>
+        <w:t xml:space="preserve">The results from these </w:t>
+      </w:r>
+      <w:r>
+        <w:rPr>
+          <w:rStyle w:val="Heading1Char"/>
+          <w:rFonts w:asciiTheme="minorHAnsi" w:eastAsiaTheme="minorEastAsia" w:hAnsiTheme="minorHAnsi" w:cstheme="minorBidi"/>
+          <w:b w:val="0"/>
+          <w:color w:val="FF0000"/>
+          <w:sz w:val="22"/>
+          <w:szCs w:val="22"/>
+        </w:rPr>
+        <w:t xml:space="preserve">tasks </w:t>
+      </w:r>
+      <w:r>
+        <w:rPr>
+          <w:rStyle w:val="Heading1Char"/>
+          <w:rFonts w:asciiTheme="minorHAnsi" w:eastAsiaTheme="minorEastAsia" w:hAnsiTheme="minorHAnsi" w:cstheme="minorBidi"/>
+          <w:b w:val="0"/>
+          <w:color w:val="FF0000"/>
+          <w:sz w:val="22"/>
+          <w:szCs w:val="22"/>
+        </w:rPr>
+        <w:t>will</w:t>
+      </w:r>
+      <w:r>
+        <w:rPr>
+          <w:rStyle w:val="Heading1Char"/>
+          <w:rFonts w:asciiTheme="minorHAnsi" w:eastAsiaTheme="minorEastAsia" w:hAnsiTheme="minorHAnsi" w:cstheme="minorBidi"/>
+          <w:b w:val="0"/>
+          <w:color w:val="FF0000"/>
+          <w:sz w:val="22"/>
+          <w:szCs w:val="22"/>
+        </w:rPr>
+        <w:t xml:space="preserve"> be presented in this report, illuminating the major patterns, correlations, and trends found in the</w:t>
+      </w:r>
+      <w:r>
+        <w:rPr>
+          <w:rStyle w:val="Heading1Char"/>
+          <w:rFonts w:asciiTheme="minorHAnsi" w:eastAsiaTheme="minorEastAsia" w:hAnsiTheme="minorHAnsi" w:cstheme="minorBidi"/>
+          <w:b w:val="0"/>
+          <w:color w:val="FF0000"/>
+          <w:sz w:val="22"/>
+          <w:szCs w:val="22"/>
+        </w:rPr>
+        <w:t xml:space="preserve"> Airbnb dataset</w:t>
+      </w:r>
+      <w:r>
+        <w:rPr>
+          <w:rStyle w:val="Heading1Char"/>
+          <w:rFonts w:asciiTheme="minorHAnsi" w:eastAsiaTheme="minorEastAsia" w:hAnsiTheme="minorHAnsi" w:cstheme="minorBidi"/>
+          <w:b w:val="0"/>
+          <w:color w:val="FF0000"/>
+          <w:sz w:val="22"/>
+          <w:szCs w:val="22"/>
+        </w:rPr>
+        <w:t xml:space="preserve">. Additionally, it will make suggestions based on the trends and insights seen </w:t>
+      </w:r>
+      <w:r>
+        <w:rPr>
+          <w:rStyle w:val="Heading1Char"/>
+          <w:rFonts w:asciiTheme="minorHAnsi" w:eastAsiaTheme="minorEastAsia" w:hAnsiTheme="minorHAnsi" w:cstheme="minorBidi"/>
+          <w:b w:val="0"/>
+          <w:color w:val="FF0000"/>
+          <w:sz w:val="22"/>
+          <w:szCs w:val="22"/>
+        </w:rPr>
+        <w:t>to</w:t>
+      </w:r>
+      <w:r>
+        <w:rPr>
+          <w:rStyle w:val="Heading1Char"/>
+          <w:rFonts w:asciiTheme="minorHAnsi" w:eastAsiaTheme="minorEastAsia" w:hAnsiTheme="minorHAnsi" w:cstheme="minorBidi"/>
+          <w:b w:val="0"/>
+          <w:color w:val="FF0000"/>
+          <w:sz w:val="22"/>
+          <w:szCs w:val="22"/>
+        </w:rPr>
+        <w:t xml:space="preserve"> assist with decision-making and additional research.</w:t>
+      </w:r>
+    </w:p>
+    <w:p>
+      <w:pPr>
+        <w:rPr>
+          <w:rStyle w:val="Heading1Char"/>
+          <w:rFonts w:asciiTheme="minorHAnsi" w:eastAsiaTheme="minorEastAsia" w:hAnsiTheme="minorHAnsi" w:cstheme="minorBidi"/>
+          <w:b w:val="0"/>
+          <w:color w:val="FF0000"/>
+          <w:sz w:val="22"/>
+          <w:szCs w:val="22"/>
+        </w:rPr>
+      </w:pPr>
+    </w:p>
+    <w:p>
+      <w:pPr>
+        <w:rPr>
+          <w:rStyle w:val="Heading1Char"/>
+        </w:rPr>
+      </w:pPr>
+      <w:r>
+        <w:rPr>
+          <w:rStyle w:val="Heading1Char"/>
+          <w:b w:val="0"/>
+        </w:rPr>
+        <w:br w:type="page"/>
+      </w:r>
+    </w:p>
+    <w:p>
+      <w:pPr>
+        <w:pStyle w:val="Heading1"/>
+      </w:pPr>
+      <w:r>
+        <w:rPr>
+          <w:rStyle w:val="Heading1Char"/>
+          <w:b/>
+        </w:rPr>
+        <w:lastRenderedPageBreak/>
+        <w:t>Analysis 1 &lt;</w:t>
+      </w:r>
+      <w:r>
+        <w:rPr>
+          <w:rStyle w:val="Heading1Char"/>
+          <w:b/>
+        </w:rPr>
+        <w:t>Monthly Rental Trend</w:t>
+      </w:r>
+      <w:r>
+        <w:rPr>
+          <w:rStyle w:val="Heading1Char"/>
+          <w:b/>
+        </w:rPr>
+        <w:t>&gt;</w:t>
+      </w:r>
+    </w:p>
+    <w:p>
+      <w:pPr>
+        <w:ind w:left="0"/>
+        <w:rPr>
+          <w:color w:val="FF0000"/>
+        </w:rPr>
+      </w:pPr>
+      <w:r>
+        <w:rPr>
+          <w:color w:val="FF0000"/>
+        </w:rPr>
+        <w:t>Here, we will analyze the accommodation trends in the Sydney Airbnb dataset, focusing on monthly rental trends during the 12-month period from December 2018 to December 2019.</w:t>
+      </w:r>
+    </w:p>
+    <w:p>
+      <w:pPr>
+        <w:ind w:left="0" w:firstLine="720"/>
+        <w:rPr>
+          <w:color w:val="FF0000"/>
+        </w:rPr>
+      </w:pPr>
+      <w:r>
+        <w:rPr>
+          <w:color w:val="FF0000"/>
+        </w:rPr>
+        <w:t>Results:</w:t>
+      </w:r>
+    </w:p>
+    <w:p>
+      <w:pPr>
+        <w:pStyle w:val="ListParagraph"/>
+        <w:numPr>
+          <w:ilvl w:val="0"/>
+          <w:numId w:val="2"/>
+        </w:numPr>
+        <w:rPr>
+          <w:color w:val="FF0000"/>
+        </w:rPr>
+      </w:pPr>
+      <w:r>
+        <w:rPr>
+          <w:color w:val="FF0000"/>
+        </w:rPr>
+        <w:t xml:space="preserve">Prices have exhibited fluctuations based on rental property demand, peaking during periods of high </w:t>
+      </w:r>
+      <w:r>
+        <w:rPr>
+          <w:color w:val="FF0000"/>
+        </w:rPr>
+        <w:t>demand,</w:t>
+      </w:r>
+      <w:r>
+        <w:rPr>
+          <w:color w:val="FF0000"/>
+        </w:rPr>
+        <w:t xml:space="preserve"> and decreasing during times of lower demand.</w:t>
+      </w:r>
+    </w:p>
+    <w:p>
+      <w:pPr>
+        <w:pStyle w:val="ListParagraph"/>
+        <w:numPr>
+          <w:ilvl w:val="0"/>
+          <w:numId w:val="2"/>
+        </w:numPr>
+        <w:rPr>
+          <w:color w:val="FF0000"/>
+        </w:rPr>
+      </w:pPr>
+      <w:r>
+        <w:rPr>
+          <w:color w:val="FF0000"/>
+        </w:rPr>
+        <w:t>The analysis reveals that each month exhibited a relatively consistent percentage of Airbnb rentals. However, February stood out with the lowest number of bookings compared to the other months. This lower booking activity during February may be attributed to various factors.</w:t>
+      </w:r>
+    </w:p>
+    <w:p>
+      <w:pPr>
+        <w:rPr>
+          <w:color w:val="FF0000"/>
+        </w:rPr>
+      </w:pPr>
     </w:p>
     <w:p>
       <w:pPr>
@@ -358,8 +746,8 @@
       </w:pPr>
     </w:p>
     <w:sectPr>
-      <w:footerReference w:type="default" r:id="rId8"/>
-      <w:footerReference w:type="first" r:id="rId9"/>
+      <w:footerReference w:type="default" r:id="rId9"/>
+      <w:footerReference w:type="first" r:id="rId10"/>
       <w:pgSz w:w="12240" w:h="15840"/>
       <w:pgMar w:top="1440" w:right="1440" w:bottom="1440" w:left="1440" w:header="720" w:footer="720" w:gutter="0"/>
       <w:pgNumType w:start="1"/>
@@ -371,7 +759,7 @@
 </file>
 
 <file path=word/endnotes.xml><?xml version="1.0" encoding="utf-8"?>
-<w:endnotes xmlns:wpc="http://schemas.microsoft.com/office/word/2010/wordprocessingCanvas" xmlns:mc="http://schemas.openxmlformats.org/markup-compatibility/2006" xmlns:o="urn:schemas-microsoft-com:office:office" xmlns:r="http://schemas.openxmlformats.org/officeDocument/2006/relationships" xmlns:m="http://schemas.openxmlformats.org/officeDocument/2006/math" xmlns:v="urn:schemas-microsoft-com:vml" xmlns:wp14="http://schemas.microsoft.com/office/word/2010/wordprocessingDrawing" xmlns:wp="http://schemas.openxmlformats.org/drawingml/2006/wordprocessingDrawing" xmlns:w10="urn:schemas-microsoft-com:office:word" xmlns:w="http://schemas.openxmlformats.org/wordprocessingml/2006/main" xmlns:w14="http://schemas.microsoft.com/office/word/2010/wordml" xmlns:w15="http://schemas.microsoft.com/office/word/2012/wordml" xmlns:wpg="http://schemas.microsoft.com/office/word/2010/wordprocessingGroup" xmlns:wpi="http://schemas.microsoft.com/office/word/2010/wordprocessingInk" xmlns:wne="http://schemas.microsoft.com/office/word/2006/wordml" xmlns:wps="http://schemas.microsoft.com/office/word/2010/wordprocessingShape" mc:Ignorable="w14 w15 wp14">
+<w:endnotes xmlns:wpc="http://schemas.microsoft.com/office/word/2010/wordprocessingCanvas" xmlns:cx="http://schemas.microsoft.com/office/drawing/2014/chartex" xmlns:cx1="http://schemas.microsoft.com/office/drawing/2015/9/8/chartex" xmlns:cx2="http://schemas.microsoft.com/office/drawing/2015/10/21/chartex" xmlns:cx3="http://schemas.microsoft.com/office/drawing/2016/5/9/chartex" xmlns:cx4="http://schemas.microsoft.com/office/drawing/2016/5/10/chartex" xmlns:cx5="http://schemas.microsoft.com/office/drawing/2016/5/11/chartex" xmlns:cx6="http://schemas.microsoft.com/office/drawing/2016/5/12/chartex" xmlns:cx7="http://schemas.microsoft.com/office/drawing/2016/5/13/chartex" xmlns:cx8="http://schemas.microsoft.com/office/drawing/2016/5/14/chartex" xmlns:mc="http://schemas.openxmlformats.org/markup-compatibility/2006" xmlns:aink="http://schemas.microsoft.com/office/drawing/2016/ink" xmlns:am3d="http://schemas.microsoft.com/office/drawing/2017/model3d" xmlns:o="urn:schemas-microsoft-com:office:office" xmlns:oel="http://schemas.microsoft.com/office/2019/extlst" xmlns:r="http://schemas.openxmlformats.org/officeDocument/2006/relationships" xmlns:m="http://schemas.openxmlformats.org/officeDocument/2006/math" xmlns:v="urn:schemas-microsoft-com:vml" xmlns:wp14="http://schemas.microsoft.com/office/word/2010/wordprocessingDrawing" xmlns:wp="http://schemas.openxmlformats.org/drawingml/2006/wordprocessingDrawing" xmlns:w10="urn:schemas-microsoft-com:office:word" xmlns:w="http://schemas.openxmlformats.org/wordprocessingml/2006/main" xmlns:w14="http://schemas.microsoft.com/office/word/2010/wordml" xmlns:w15="http://schemas.microsoft.com/office/word/2012/wordml" xmlns:w16cex="http://schemas.microsoft.com/office/word/2018/wordml/cex" xmlns:w16cid="http://schemas.microsoft.com/office/word/2016/wordml/cid" xmlns:w16="http://schemas.microsoft.com/office/word/2018/wordml" xmlns:w16sdtdh="http://schemas.microsoft.com/office/word/2020/wordml/sdtdatahash" xmlns:w16se="http://schemas.microsoft.com/office/word/2015/wordml/symex" xmlns:wpg="http://schemas.microsoft.com/office/word/2010/wordprocessingGroup" xmlns:wpi="http://schemas.microsoft.com/office/word/2010/wordprocessingInk" xmlns:wne="http://schemas.microsoft.com/office/word/2006/wordml" xmlns:wps="http://schemas.microsoft.com/office/word/2010/wordprocessingShape" mc:Ignorable="w14 w15 w16se w16cid w16 w16cex w16sdtdh wp14">
   <w:endnote w:type="separator" w:id="-1">
     <w:p>
       <w:pPr>
@@ -396,7 +784,7 @@
 </file>
 
 <file path=word/footer1.xml><?xml version="1.0" encoding="utf-8"?>
-<w:ftr xmlns:wpc="http://schemas.microsoft.com/office/word/2010/wordprocessingCanvas" xmlns:mc="http://schemas.openxmlformats.org/markup-compatibility/2006" xmlns:o="urn:schemas-microsoft-com:office:office" xmlns:r="http://schemas.openxmlformats.org/officeDocument/2006/relationships" xmlns:m="http://schemas.openxmlformats.org/officeDocument/2006/math" xmlns:v="urn:schemas-microsoft-com:vml" xmlns:wp14="http://schemas.microsoft.com/office/word/2010/wordprocessingDrawing" xmlns:wp="http://schemas.openxmlformats.org/drawingml/2006/wordprocessingDrawing" xmlns:w10="urn:schemas-microsoft-com:office:word" xmlns:w="http://schemas.openxmlformats.org/wordprocessingml/2006/main" xmlns:w14="http://schemas.microsoft.com/office/word/2010/wordml" xmlns:w15="http://schemas.microsoft.com/office/word/2012/wordml" xmlns:wpg="http://schemas.microsoft.com/office/word/2010/wordprocessingGroup" xmlns:wpi="http://schemas.microsoft.com/office/word/2010/wordprocessingInk" xmlns:wne="http://schemas.microsoft.com/office/word/2006/wordml" xmlns:wps="http://schemas.microsoft.com/office/word/2010/wordprocessingShape" mc:Ignorable="w14 w15 wp14">
+<w:ftr xmlns:wpc="http://schemas.microsoft.com/office/word/2010/wordprocessingCanvas" xmlns:cx="http://schemas.microsoft.com/office/drawing/2014/chartex" xmlns:cx1="http://schemas.microsoft.com/office/drawing/2015/9/8/chartex" xmlns:cx2="http://schemas.microsoft.com/office/drawing/2015/10/21/chartex" xmlns:cx3="http://schemas.microsoft.com/office/drawing/2016/5/9/chartex" xmlns:cx4="http://schemas.microsoft.com/office/drawing/2016/5/10/chartex" xmlns:cx5="http://schemas.microsoft.com/office/drawing/2016/5/11/chartex" xmlns:cx6="http://schemas.microsoft.com/office/drawing/2016/5/12/chartex" xmlns:cx7="http://schemas.microsoft.com/office/drawing/2016/5/13/chartex" xmlns:cx8="http://schemas.microsoft.com/office/drawing/2016/5/14/chartex" xmlns:mc="http://schemas.openxmlformats.org/markup-compatibility/2006" xmlns:aink="http://schemas.microsoft.com/office/drawing/2016/ink" xmlns:am3d="http://schemas.microsoft.com/office/drawing/2017/model3d" xmlns:o="urn:schemas-microsoft-com:office:office" xmlns:oel="http://schemas.microsoft.com/office/2019/extlst" xmlns:r="http://schemas.openxmlformats.org/officeDocument/2006/relationships" xmlns:m="http://schemas.openxmlformats.org/officeDocument/2006/math" xmlns:v="urn:schemas-microsoft-com:vml" xmlns:wp14="http://schemas.microsoft.com/office/word/2010/wordprocessingDrawing" xmlns:wp="http://schemas.openxmlformats.org/drawingml/2006/wordprocessingDrawing" xmlns:w10="urn:schemas-microsoft-com:office:word" xmlns:w="http://schemas.openxmlformats.org/wordprocessingml/2006/main" xmlns:w14="http://schemas.microsoft.com/office/word/2010/wordml" xmlns:w15="http://schemas.microsoft.com/office/word/2012/wordml" xmlns:w16cex="http://schemas.microsoft.com/office/word/2018/wordml/cex" xmlns:w16cid="http://schemas.microsoft.com/office/word/2016/wordml/cid" xmlns:w16="http://schemas.microsoft.com/office/word/2018/wordml" xmlns:w16sdtdh="http://schemas.microsoft.com/office/word/2020/wordml/sdtdatahash" xmlns:w16se="http://schemas.microsoft.com/office/word/2015/wordml/symex" xmlns:wpg="http://schemas.microsoft.com/office/word/2010/wordprocessingGroup" xmlns:wpi="http://schemas.microsoft.com/office/word/2010/wordprocessingInk" xmlns:wne="http://schemas.microsoft.com/office/word/2006/wordml" xmlns:wps="http://schemas.microsoft.com/office/word/2010/wordprocessingShape" mc:Ignorable="w14 w15 w16se w16cid w16 w16cex w16sdtdh wp14">
   <w:p>
     <w:pPr>
       <w:pStyle w:val="Footer"/>
@@ -411,7 +799,6 @@
         <w:showingPlcHdr/>
         <w15:appearance w15:val="hidden"/>
       </w:sdtPr>
-      <w:sdtEndPr/>
       <w:sdtContent>
         <w:r>
           <w:t>[Type here]</w:t>
@@ -431,7 +818,6 @@
         <w:showingPlcHdr/>
         <w15:appearance w15:val="hidden"/>
       </w:sdtPr>
-      <w:sdtEndPr/>
       <w:sdtContent>
         <w:r>
           <w:t>[Type here]</w:t>
@@ -451,7 +837,6 @@
         <w:showingPlcHdr/>
         <w15:appearance w15:val="hidden"/>
       </w:sdtPr>
-      <w:sdtEndPr/>
       <w:sdtContent>
         <w:r>
           <w:t>[Type here]</w:t>
@@ -463,7 +848,7 @@
 </file>
 
 <file path=word/footer2.xml><?xml version="1.0" encoding="utf-8"?>
-<w:ftr xmlns:wpc="http://schemas.microsoft.com/office/word/2010/wordprocessingCanvas" xmlns:mc="http://schemas.openxmlformats.org/markup-compatibility/2006" xmlns:o="urn:schemas-microsoft-com:office:office" xmlns:r="http://schemas.openxmlformats.org/officeDocument/2006/relationships" xmlns:m="http://schemas.openxmlformats.org/officeDocument/2006/math" xmlns:v="urn:schemas-microsoft-com:vml" xmlns:wp14="http://schemas.microsoft.com/office/word/2010/wordprocessingDrawing" xmlns:wp="http://schemas.openxmlformats.org/drawingml/2006/wordprocessingDrawing" xmlns:w10="urn:schemas-microsoft-com:office:word" xmlns:w="http://schemas.openxmlformats.org/wordprocessingml/2006/main" xmlns:w14="http://schemas.microsoft.com/office/word/2010/wordml" xmlns:w15="http://schemas.microsoft.com/office/word/2012/wordml" xmlns:wpg="http://schemas.microsoft.com/office/word/2010/wordprocessingGroup" xmlns:wpi="http://schemas.microsoft.com/office/word/2010/wordprocessingInk" xmlns:wne="http://schemas.microsoft.com/office/word/2006/wordml" xmlns:wps="http://schemas.microsoft.com/office/word/2010/wordprocessingShape" mc:Ignorable="w14 w15 wp14">
+<w:ftr xmlns:wpc="http://schemas.microsoft.com/office/word/2010/wordprocessingCanvas" xmlns:cx="http://schemas.microsoft.com/office/drawing/2014/chartex" xmlns:cx1="http://schemas.microsoft.com/office/drawing/2015/9/8/chartex" xmlns:cx2="http://schemas.microsoft.com/office/drawing/2015/10/21/chartex" xmlns:cx3="http://schemas.microsoft.com/office/drawing/2016/5/9/chartex" xmlns:cx4="http://schemas.microsoft.com/office/drawing/2016/5/10/chartex" xmlns:cx5="http://schemas.microsoft.com/office/drawing/2016/5/11/chartex" xmlns:cx6="http://schemas.microsoft.com/office/drawing/2016/5/12/chartex" xmlns:cx7="http://schemas.microsoft.com/office/drawing/2016/5/13/chartex" xmlns:cx8="http://schemas.microsoft.com/office/drawing/2016/5/14/chartex" xmlns:mc="http://schemas.openxmlformats.org/markup-compatibility/2006" xmlns:aink="http://schemas.microsoft.com/office/drawing/2016/ink" xmlns:am3d="http://schemas.microsoft.com/office/drawing/2017/model3d" xmlns:o="urn:schemas-microsoft-com:office:office" xmlns:oel="http://schemas.microsoft.com/office/2019/extlst" xmlns:r="http://schemas.openxmlformats.org/officeDocument/2006/relationships" xmlns:m="http://schemas.openxmlformats.org/officeDocument/2006/math" xmlns:v="urn:schemas-microsoft-com:vml" xmlns:wp14="http://schemas.microsoft.com/office/word/2010/wordprocessingDrawing" xmlns:wp="http://schemas.openxmlformats.org/drawingml/2006/wordprocessingDrawing" xmlns:w10="urn:schemas-microsoft-com:office:word" xmlns:w="http://schemas.openxmlformats.org/wordprocessingml/2006/main" xmlns:w14="http://schemas.microsoft.com/office/word/2010/wordml" xmlns:w15="http://schemas.microsoft.com/office/word/2012/wordml" xmlns:w16cex="http://schemas.microsoft.com/office/word/2018/wordml/cex" xmlns:w16cid="http://schemas.microsoft.com/office/word/2016/wordml/cid" xmlns:w16="http://schemas.microsoft.com/office/word/2018/wordml" xmlns:w16sdtdh="http://schemas.microsoft.com/office/word/2020/wordml/sdtdatahash" xmlns:w16se="http://schemas.microsoft.com/office/word/2015/wordml/symex" xmlns:wpg="http://schemas.microsoft.com/office/word/2010/wordprocessingGroup" xmlns:wpi="http://schemas.microsoft.com/office/word/2010/wordprocessingInk" xmlns:wne="http://schemas.microsoft.com/office/word/2006/wordml" xmlns:wps="http://schemas.microsoft.com/office/word/2010/wordprocessingShape" mc:Ignorable="w14 w15 w16se w16cid w16 w16cex w16sdtdh wp14">
   <w:tbl>
     <w:tblPr>
       <w:tblW w:w="5000" w:type="pct"/>
@@ -498,7 +883,6 @@
               <w:dataBinding w:prefixMappings="xmlns:ns0='http://purl.org/dc/elements/1.1/' xmlns:ns1='http://schemas.openxmlformats.org/package/2006/metadata/core-properties' " w:xpath="/ns1:coreProperties[1]/ns0:title[1]" w:storeItemID="{6C3C8BC8-F283-45AE-878A-BAB7291924A1}"/>
               <w:text/>
             </w:sdtPr>
-            <w:sdtEndPr/>
             <w:sdtContent>
               <w:r>
                 <w:t>&lt;PROJECT NAME&gt; Executive Summary</w:t>
@@ -629,7 +1013,7 @@
 </file>
 
 <file path=word/footer3.xml><?xml version="1.0" encoding="utf-8"?>
-<w:ftr xmlns:wpc="http://schemas.microsoft.com/office/word/2010/wordprocessingCanvas" xmlns:mc="http://schemas.openxmlformats.org/markup-compatibility/2006" xmlns:o="urn:schemas-microsoft-com:office:office" xmlns:r="http://schemas.openxmlformats.org/officeDocument/2006/relationships" xmlns:m="http://schemas.openxmlformats.org/officeDocument/2006/math" xmlns:v="urn:schemas-microsoft-com:vml" xmlns:wp14="http://schemas.microsoft.com/office/word/2010/wordprocessingDrawing" xmlns:wp="http://schemas.openxmlformats.org/drawingml/2006/wordprocessingDrawing" xmlns:w10="urn:schemas-microsoft-com:office:word" xmlns:w="http://schemas.openxmlformats.org/wordprocessingml/2006/main" xmlns:w14="http://schemas.microsoft.com/office/word/2010/wordml" xmlns:w15="http://schemas.microsoft.com/office/word/2012/wordml" xmlns:wpg="http://schemas.microsoft.com/office/word/2010/wordprocessingGroup" xmlns:wpi="http://schemas.microsoft.com/office/word/2010/wordprocessingInk" xmlns:wne="http://schemas.microsoft.com/office/word/2006/wordml" xmlns:wps="http://schemas.microsoft.com/office/word/2010/wordprocessingShape" mc:Ignorable="w14 w15 wp14">
+<w:ftr xmlns:wpc="http://schemas.microsoft.com/office/word/2010/wordprocessingCanvas" xmlns:cx="http://schemas.microsoft.com/office/drawing/2014/chartex" xmlns:cx1="http://schemas.microsoft.com/office/drawing/2015/9/8/chartex" xmlns:cx2="http://schemas.microsoft.com/office/drawing/2015/10/21/chartex" xmlns:cx3="http://schemas.microsoft.com/office/drawing/2016/5/9/chartex" xmlns:cx4="http://schemas.microsoft.com/office/drawing/2016/5/10/chartex" xmlns:cx5="http://schemas.microsoft.com/office/drawing/2016/5/11/chartex" xmlns:cx6="http://schemas.microsoft.com/office/drawing/2016/5/12/chartex" xmlns:cx7="http://schemas.microsoft.com/office/drawing/2016/5/13/chartex" xmlns:cx8="http://schemas.microsoft.com/office/drawing/2016/5/14/chartex" xmlns:mc="http://schemas.openxmlformats.org/markup-compatibility/2006" xmlns:aink="http://schemas.microsoft.com/office/drawing/2016/ink" xmlns:am3d="http://schemas.microsoft.com/office/drawing/2017/model3d" xmlns:o="urn:schemas-microsoft-com:office:office" xmlns:oel="http://schemas.microsoft.com/office/2019/extlst" xmlns:r="http://schemas.openxmlformats.org/officeDocument/2006/relationships" xmlns:m="http://schemas.openxmlformats.org/officeDocument/2006/math" xmlns:v="urn:schemas-microsoft-com:vml" xmlns:wp14="http://schemas.microsoft.com/office/word/2010/wordprocessingDrawing" xmlns:wp="http://schemas.openxmlformats.org/drawingml/2006/wordprocessingDrawing" xmlns:w10="urn:schemas-microsoft-com:office:word" xmlns:w="http://schemas.openxmlformats.org/wordprocessingml/2006/main" xmlns:w14="http://schemas.microsoft.com/office/word/2010/wordml" xmlns:w15="http://schemas.microsoft.com/office/word/2012/wordml" xmlns:w16cex="http://schemas.microsoft.com/office/word/2018/wordml/cex" xmlns:w16cid="http://schemas.microsoft.com/office/word/2016/wordml/cid" xmlns:w16="http://schemas.microsoft.com/office/word/2018/wordml" xmlns:w16sdtdh="http://schemas.microsoft.com/office/word/2020/wordml/sdtdatahash" xmlns:w16se="http://schemas.microsoft.com/office/word/2015/wordml/symex" xmlns:wpg="http://schemas.microsoft.com/office/word/2010/wordprocessingGroup" xmlns:wpi="http://schemas.microsoft.com/office/word/2010/wordprocessingInk" xmlns:wne="http://schemas.microsoft.com/office/word/2006/wordml" xmlns:wps="http://schemas.microsoft.com/office/word/2010/wordprocessingShape" mc:Ignorable="w14 w15 w16se w16cid w16 w16cex w16sdtdh wp14">
   <w:p>
     <w:pPr>
       <w:pStyle w:val="Footer"/>
@@ -645,7 +1029,6 @@
         <w:dataBinding w:prefixMappings="xmlns:ns0='http://purl.org/dc/elements/1.1/' xmlns:ns1='http://schemas.openxmlformats.org/package/2006/metadata/core-properties' " w:xpath="/ns1:coreProperties[1]/ns0:title[1]" w:storeItemID="{6C3C8BC8-F283-45AE-878A-BAB7291924A1}"/>
         <w:text/>
       </w:sdtPr>
-      <w:sdtEndPr/>
       <w:sdtContent>
         <w:r>
           <w:t>&lt;PROJECT NAME&gt; Executive Summary</w:t>
@@ -751,7 +1134,7 @@
 </file>
 
 <file path=word/footnotes.xml><?xml version="1.0" encoding="utf-8"?>
-<w:footnotes xmlns:wpc="http://schemas.microsoft.com/office/word/2010/wordprocessingCanvas" xmlns:mc="http://schemas.openxmlformats.org/markup-compatibility/2006" xmlns:o="urn:schemas-microsoft-com:office:office" xmlns:r="http://schemas.openxmlformats.org/officeDocument/2006/relationships" xmlns:m="http://schemas.openxmlformats.org/officeDocument/2006/math" xmlns:v="urn:schemas-microsoft-com:vml" xmlns:wp14="http://schemas.microsoft.com/office/word/2010/wordprocessingDrawing" xmlns:wp="http://schemas.openxmlformats.org/drawingml/2006/wordprocessingDrawing" xmlns:w10="urn:schemas-microsoft-com:office:word" xmlns:w="http://schemas.openxmlformats.org/wordprocessingml/2006/main" xmlns:w14="http://schemas.microsoft.com/office/word/2010/wordml" xmlns:w15="http://schemas.microsoft.com/office/word/2012/wordml" xmlns:wpg="http://schemas.microsoft.com/office/word/2010/wordprocessingGroup" xmlns:wpi="http://schemas.microsoft.com/office/word/2010/wordprocessingInk" xmlns:wne="http://schemas.microsoft.com/office/word/2006/wordml" xmlns:wps="http://schemas.microsoft.com/office/word/2010/wordprocessingShape" mc:Ignorable="w14 w15 wp14">
+<w:footnotes xmlns:wpc="http://schemas.microsoft.com/office/word/2010/wordprocessingCanvas" xmlns:cx="http://schemas.microsoft.com/office/drawing/2014/chartex" xmlns:cx1="http://schemas.microsoft.com/office/drawing/2015/9/8/chartex" xmlns:cx2="http://schemas.microsoft.com/office/drawing/2015/10/21/chartex" xmlns:cx3="http://schemas.microsoft.com/office/drawing/2016/5/9/chartex" xmlns:cx4="http://schemas.microsoft.com/office/drawing/2016/5/10/chartex" xmlns:cx5="http://schemas.microsoft.com/office/drawing/2016/5/11/chartex" xmlns:cx6="http://schemas.microsoft.com/office/drawing/2016/5/12/chartex" xmlns:cx7="http://schemas.microsoft.com/office/drawing/2016/5/13/chartex" xmlns:cx8="http://schemas.microsoft.com/office/drawing/2016/5/14/chartex" xmlns:mc="http://schemas.openxmlformats.org/markup-compatibility/2006" xmlns:aink="http://schemas.microsoft.com/office/drawing/2016/ink" xmlns:am3d="http://schemas.microsoft.com/office/drawing/2017/model3d" xmlns:o="urn:schemas-microsoft-com:office:office" xmlns:oel="http://schemas.microsoft.com/office/2019/extlst" xmlns:r="http://schemas.openxmlformats.org/officeDocument/2006/relationships" xmlns:m="http://schemas.openxmlformats.org/officeDocument/2006/math" xmlns:v="urn:schemas-microsoft-com:vml" xmlns:wp14="http://schemas.microsoft.com/office/word/2010/wordprocessingDrawing" xmlns:wp="http://schemas.openxmlformats.org/drawingml/2006/wordprocessingDrawing" xmlns:w10="urn:schemas-microsoft-com:office:word" xmlns:w="http://schemas.openxmlformats.org/wordprocessingml/2006/main" xmlns:w14="http://schemas.microsoft.com/office/word/2010/wordml" xmlns:w15="http://schemas.microsoft.com/office/word/2012/wordml" xmlns:w16cex="http://schemas.microsoft.com/office/word/2018/wordml/cex" xmlns:w16cid="http://schemas.microsoft.com/office/word/2016/wordml/cid" xmlns:w16="http://schemas.microsoft.com/office/word/2018/wordml" xmlns:w16sdtdh="http://schemas.microsoft.com/office/word/2020/wordml/sdtdatahash" xmlns:w16se="http://schemas.microsoft.com/office/word/2015/wordml/symex" xmlns:wpg="http://schemas.microsoft.com/office/word/2010/wordprocessingGroup" xmlns:wpi="http://schemas.microsoft.com/office/word/2010/wordprocessingInk" xmlns:wne="http://schemas.microsoft.com/office/word/2006/wordml" xmlns:wps="http://schemas.microsoft.com/office/word/2010/wordprocessingShape" mc:Ignorable="w14 w15 w16se w16cid w16 w16cex w16sdtdh wp14">
   <w:footnote w:type="separator" w:id="-1">
     <w:p>
       <w:pPr>
@@ -775,8 +1158,221 @@
 </w:footnotes>
 </file>
 
+<file path=word/numbering.xml><?xml version="1.0" encoding="utf-8"?>
+<w:numbering xmlns:wpc="http://schemas.microsoft.com/office/word/2010/wordprocessingCanvas" xmlns:cx="http://schemas.microsoft.com/office/drawing/2014/chartex" xmlns:cx1="http://schemas.microsoft.com/office/drawing/2015/9/8/chartex" xmlns:cx2="http://schemas.microsoft.com/office/drawing/2015/10/21/chartex" xmlns:cx3="http://schemas.microsoft.com/office/drawing/2016/5/9/chartex" xmlns:cx4="http://schemas.microsoft.com/office/drawing/2016/5/10/chartex" xmlns:cx5="http://schemas.microsoft.com/office/drawing/2016/5/11/chartex" xmlns:cx6="http://schemas.microsoft.com/office/drawing/2016/5/12/chartex" xmlns:cx7="http://schemas.microsoft.com/office/drawing/2016/5/13/chartex" xmlns:cx8="http://schemas.microsoft.com/office/drawing/2016/5/14/chartex" xmlns:mc="http://schemas.openxmlformats.org/markup-compatibility/2006" xmlns:aink="http://schemas.microsoft.com/office/drawing/2016/ink" xmlns:am3d="http://schemas.microsoft.com/office/drawing/2017/model3d" xmlns:o="urn:schemas-microsoft-com:office:office" xmlns:oel="http://schemas.microsoft.com/office/2019/extlst" xmlns:r="http://schemas.openxmlformats.org/officeDocument/2006/relationships" xmlns:m="http://schemas.openxmlformats.org/officeDocument/2006/math" xmlns:v="urn:schemas-microsoft-com:vml" xmlns:wp14="http://schemas.microsoft.com/office/word/2010/wordprocessingDrawing" xmlns:wp="http://schemas.openxmlformats.org/drawingml/2006/wordprocessingDrawing" xmlns:w10="urn:schemas-microsoft-com:office:word" xmlns:w="http://schemas.openxmlformats.org/wordprocessingml/2006/main" xmlns:w14="http://schemas.microsoft.com/office/word/2010/wordml" xmlns:w15="http://schemas.microsoft.com/office/word/2012/wordml" xmlns:w16cex="http://schemas.microsoft.com/office/word/2018/wordml/cex" xmlns:w16cid="http://schemas.microsoft.com/office/word/2016/wordml/cid" xmlns:w16="http://schemas.microsoft.com/office/word/2018/wordml" xmlns:w16sdtdh="http://schemas.microsoft.com/office/word/2020/wordml/sdtdatahash" xmlns:w16se="http://schemas.microsoft.com/office/word/2015/wordml/symex" xmlns:wpg="http://schemas.microsoft.com/office/word/2010/wordprocessingGroup" xmlns:wpi="http://schemas.microsoft.com/office/word/2010/wordprocessingInk" xmlns:wne="http://schemas.microsoft.com/office/word/2006/wordml" xmlns:wps="http://schemas.microsoft.com/office/word/2010/wordprocessingShape" mc:Ignorable="w14 w15 w16se w16cid w16 w16cex w16sdtdh wp14">
+  <w:abstractNum w:abstractNumId="0" w15:restartNumberingAfterBreak="0">
+    <w:nsid w:val="11F3585D"/>
+    <w:multiLevelType w:val="hybridMultilevel"/>
+    <w:tmpl w:val="A644240E"/>
+    <w:lvl w:ilvl="0" w:tplc="D5F22A2E">
+      <w:start w:val="1"/>
+      <w:numFmt w:val="bullet"/>
+      <w:lvlText w:val="-"/>
+      <w:lvlJc w:val="left"/>
+      <w:pPr>
+        <w:ind w:left="1080" w:hanging="360"/>
+      </w:pPr>
+      <w:rPr>
+        <w:rFonts w:ascii="Cambria" w:eastAsiaTheme="minorEastAsia" w:hAnsi="Cambria" w:cstheme="minorBidi" w:hint="default"/>
+      </w:rPr>
+    </w:lvl>
+    <w:lvl w:ilvl="1" w:tplc="08090003" w:tentative="1">
+      <w:start w:val="1"/>
+      <w:numFmt w:val="bullet"/>
+      <w:lvlText w:val="o"/>
+      <w:lvlJc w:val="left"/>
+      <w:pPr>
+        <w:ind w:left="1800" w:hanging="360"/>
+      </w:pPr>
+      <w:rPr>
+        <w:rFonts w:ascii="Courier New" w:hAnsi="Courier New" w:cs="Courier New" w:hint="default"/>
+      </w:rPr>
+    </w:lvl>
+    <w:lvl w:ilvl="2" w:tplc="08090005" w:tentative="1">
+      <w:start w:val="1"/>
+      <w:numFmt w:val="bullet"/>
+      <w:lvlText w:val=""/>
+      <w:lvlJc w:val="left"/>
+      <w:pPr>
+        <w:ind w:left="2520" w:hanging="360"/>
+      </w:pPr>
+      <w:rPr>
+        <w:rFonts w:ascii="Wingdings" w:hAnsi="Wingdings" w:hint="default"/>
+      </w:rPr>
+    </w:lvl>
+    <w:lvl w:ilvl="3" w:tplc="08090001" w:tentative="1">
+      <w:start w:val="1"/>
+      <w:numFmt w:val="bullet"/>
+      <w:lvlText w:val=""/>
+      <w:lvlJc w:val="left"/>
+      <w:pPr>
+        <w:ind w:left="3240" w:hanging="360"/>
+      </w:pPr>
+      <w:rPr>
+        <w:rFonts w:ascii="Symbol" w:hAnsi="Symbol" w:hint="default"/>
+      </w:rPr>
+    </w:lvl>
+    <w:lvl w:ilvl="4" w:tplc="08090003" w:tentative="1">
+      <w:start w:val="1"/>
+      <w:numFmt w:val="bullet"/>
+      <w:lvlText w:val="o"/>
+      <w:lvlJc w:val="left"/>
+      <w:pPr>
+        <w:ind w:left="3960" w:hanging="360"/>
+      </w:pPr>
+      <w:rPr>
+        <w:rFonts w:ascii="Courier New" w:hAnsi="Courier New" w:cs="Courier New" w:hint="default"/>
+      </w:rPr>
+    </w:lvl>
+    <w:lvl w:ilvl="5" w:tplc="08090005" w:tentative="1">
+      <w:start w:val="1"/>
+      <w:numFmt w:val="bullet"/>
+      <w:lvlText w:val=""/>
+      <w:lvlJc w:val="left"/>
+      <w:pPr>
+        <w:ind w:left="4680" w:hanging="360"/>
+      </w:pPr>
+      <w:rPr>
+        <w:rFonts w:ascii="Wingdings" w:hAnsi="Wingdings" w:hint="default"/>
+      </w:rPr>
+    </w:lvl>
+    <w:lvl w:ilvl="6" w:tplc="08090001" w:tentative="1">
+      <w:start w:val="1"/>
+      <w:numFmt w:val="bullet"/>
+      <w:lvlText w:val=""/>
+      <w:lvlJc w:val="left"/>
+      <w:pPr>
+        <w:ind w:left="5400" w:hanging="360"/>
+      </w:pPr>
+      <w:rPr>
+        <w:rFonts w:ascii="Symbol" w:hAnsi="Symbol" w:hint="default"/>
+      </w:rPr>
+    </w:lvl>
+    <w:lvl w:ilvl="7" w:tplc="08090003" w:tentative="1">
+      <w:start w:val="1"/>
+      <w:numFmt w:val="bullet"/>
+      <w:lvlText w:val="o"/>
+      <w:lvlJc w:val="left"/>
+      <w:pPr>
+        <w:ind w:left="6120" w:hanging="360"/>
+      </w:pPr>
+      <w:rPr>
+        <w:rFonts w:ascii="Courier New" w:hAnsi="Courier New" w:cs="Courier New" w:hint="default"/>
+      </w:rPr>
+    </w:lvl>
+    <w:lvl w:ilvl="8" w:tplc="08090005" w:tentative="1">
+      <w:start w:val="1"/>
+      <w:numFmt w:val="bullet"/>
+      <w:lvlText w:val=""/>
+      <w:lvlJc w:val="left"/>
+      <w:pPr>
+        <w:ind w:left="6840" w:hanging="360"/>
+      </w:pPr>
+      <w:rPr>
+        <w:rFonts w:ascii="Wingdings" w:hAnsi="Wingdings" w:hint="default"/>
+      </w:rPr>
+    </w:lvl>
+  </w:abstractNum>
+  <w:abstractNum w:abstractNumId="1" w15:restartNumberingAfterBreak="0">
+    <w:nsid w:val="47332E44"/>
+    <w:multiLevelType w:val="hybridMultilevel"/>
+    <w:tmpl w:val="55784C0A"/>
+    <w:lvl w:ilvl="0" w:tplc="5EE8573E">
+      <w:start w:val="1"/>
+      <w:numFmt w:val="decimal"/>
+      <w:lvlText w:val="%1."/>
+      <w:lvlJc w:val="left"/>
+      <w:pPr>
+        <w:ind w:left="1080" w:hanging="360"/>
+      </w:pPr>
+      <w:rPr>
+        <w:rFonts w:hint="default"/>
+      </w:rPr>
+    </w:lvl>
+    <w:lvl w:ilvl="1" w:tplc="08090019" w:tentative="1">
+      <w:start w:val="1"/>
+      <w:numFmt w:val="lowerLetter"/>
+      <w:lvlText w:val="%2."/>
+      <w:lvlJc w:val="left"/>
+      <w:pPr>
+        <w:ind w:left="1800" w:hanging="360"/>
+      </w:pPr>
+    </w:lvl>
+    <w:lvl w:ilvl="2" w:tplc="0809001B" w:tentative="1">
+      <w:start w:val="1"/>
+      <w:numFmt w:val="lowerRoman"/>
+      <w:lvlText w:val="%3."/>
+      <w:lvlJc w:val="right"/>
+      <w:pPr>
+        <w:ind w:left="2520" w:hanging="180"/>
+      </w:pPr>
+    </w:lvl>
+    <w:lvl w:ilvl="3" w:tplc="0809000F" w:tentative="1">
+      <w:start w:val="1"/>
+      <w:numFmt w:val="decimal"/>
+      <w:lvlText w:val="%4."/>
+      <w:lvlJc w:val="left"/>
+      <w:pPr>
+        <w:ind w:left="3240" w:hanging="360"/>
+      </w:pPr>
+    </w:lvl>
+    <w:lvl w:ilvl="4" w:tplc="08090019" w:tentative="1">
+      <w:start w:val="1"/>
+      <w:numFmt w:val="lowerLetter"/>
+      <w:lvlText w:val="%5."/>
+      <w:lvlJc w:val="left"/>
+      <w:pPr>
+        <w:ind w:left="3960" w:hanging="360"/>
+      </w:pPr>
+    </w:lvl>
+    <w:lvl w:ilvl="5" w:tplc="0809001B" w:tentative="1">
+      <w:start w:val="1"/>
+      <w:numFmt w:val="lowerRoman"/>
+      <w:lvlText w:val="%6."/>
+      <w:lvlJc w:val="right"/>
+      <w:pPr>
+        <w:ind w:left="4680" w:hanging="180"/>
+      </w:pPr>
+    </w:lvl>
+    <w:lvl w:ilvl="6" w:tplc="0809000F" w:tentative="1">
+      <w:start w:val="1"/>
+      <w:numFmt w:val="decimal"/>
+      <w:lvlText w:val="%7."/>
+      <w:lvlJc w:val="left"/>
+      <w:pPr>
+        <w:ind w:left="5400" w:hanging="360"/>
+      </w:pPr>
+    </w:lvl>
+    <w:lvl w:ilvl="7" w:tplc="08090019" w:tentative="1">
+      <w:start w:val="1"/>
+      <w:numFmt w:val="lowerLetter"/>
+      <w:lvlText w:val="%8."/>
+      <w:lvlJc w:val="left"/>
+      <w:pPr>
+        <w:ind w:left="6120" w:hanging="360"/>
+      </w:pPr>
+    </w:lvl>
+    <w:lvl w:ilvl="8" w:tplc="0809001B" w:tentative="1">
+      <w:start w:val="1"/>
+      <w:numFmt w:val="lowerRoman"/>
+      <w:lvlText w:val="%9."/>
+      <w:lvlJc w:val="right"/>
+      <w:pPr>
+        <w:ind w:left="6840" w:hanging="180"/>
+      </w:pPr>
+    </w:lvl>
+  </w:abstractNum>
+  <w:num w:numId="1" w16cid:durableId="2043363649">
+    <w:abstractNumId w:val="1"/>
+  </w:num>
+  <w:num w:numId="2" w16cid:durableId="1605919579">
+    <w:abstractNumId w:val="0"/>
+  </w:num>
+</w:numbering>
+</file>
+
 <file path=word/styles.xml><?xml version="1.0" encoding="utf-8"?>
-<w:styles xmlns:mc="http://schemas.openxmlformats.org/markup-compatibility/2006" xmlns:r="http://schemas.openxmlformats.org/officeDocument/2006/relationships" xmlns:w="http://schemas.openxmlformats.org/wordprocessingml/2006/main" xmlns:w14="http://schemas.microsoft.com/office/word/2010/wordml" xmlns:w15="http://schemas.microsoft.com/office/word/2012/wordml" mc:Ignorable="w14 w15">
+<w:styles xmlns:mc="http://schemas.openxmlformats.org/markup-compatibility/2006" xmlns:r="http://schemas.openxmlformats.org/officeDocument/2006/relationships" xmlns:w="http://schemas.openxmlformats.org/wordprocessingml/2006/main" xmlns:w14="http://schemas.microsoft.com/office/word/2010/wordml" xmlns:w15="http://schemas.microsoft.com/office/word/2012/wordml" xmlns:w16cex="http://schemas.microsoft.com/office/word/2018/wordml/cex" xmlns:w16cid="http://schemas.microsoft.com/office/word/2016/wordml/cid" xmlns:w16="http://schemas.microsoft.com/office/word/2018/wordml" xmlns:w16sdtdh="http://schemas.microsoft.com/office/word/2020/wordml/sdtdatahash" xmlns:w16se="http://schemas.microsoft.com/office/word/2015/wordml/symex" mc:Ignorable="w14 w15 w16se w16cid w16 w16cex w16sdtdh">
   <w:docDefaults>
     <w:rPrDefault>
       <w:rPr>
@@ -792,7 +1388,7 @@
       </w:pPr>
     </w:pPrDefault>
   </w:docDefaults>
-  <w:latentStyles w:defLockedState="0" w:defUIPriority="99" w:defSemiHidden="0" w:defUnhideWhenUsed="0" w:defQFormat="0" w:count="371">
+  <w:latentStyles w:defLockedState="0" w:defUIPriority="99" w:defSemiHidden="0" w:defUnhideWhenUsed="0" w:defQFormat="0" w:count="376">
     <w:lsdException w:name="Normal" w:uiPriority="0" w:qFormat="1"/>
     <w:lsdException w:name="heading 1" w:uiPriority="9" w:qFormat="1"/>
     <w:lsdException w:name="heading 2" w:semiHidden="1" w:uiPriority="9" w:unhideWhenUsed="1" w:qFormat="1"/>
@@ -1164,6 +1760,11 @@
     <w:lsdException w:name="List Table 5 Dark Accent 6" w:uiPriority="50"/>
     <w:lsdException w:name="List Table 6 Colorful Accent 6" w:uiPriority="51"/>
     <w:lsdException w:name="List Table 7 Colorful Accent 6" w:uiPriority="52"/>
+    <w:lsdException w:name="Mention" w:semiHidden="1" w:unhideWhenUsed="1"/>
+    <w:lsdException w:name="Smart Hyperlink" w:semiHidden="1" w:unhideWhenUsed="1"/>
+    <w:lsdException w:name="Hashtag" w:semiHidden="1" w:unhideWhenUsed="1"/>
+    <w:lsdException w:name="Unresolved Mention" w:semiHidden="1" w:unhideWhenUsed="1"/>
+    <w:lsdException w:name="Smart Link" w:semiHidden="1" w:unhideWhenUsed="1"/>
   </w:latentStyles>
   <w:style w:type="paragraph" w:default="1" w:styleId="Normal">
     <w:name w:val="Normal"/>
@@ -1449,11 +2050,22 @@
     <w:link w:val="Header"/>
     <w:uiPriority w:val="99"/>
   </w:style>
+  <w:style w:type="paragraph" w:styleId="ListParagraph">
+    <w:name w:val="List Paragraph"/>
+    <w:basedOn w:val="Normal"/>
+    <w:uiPriority w:val="34"/>
+    <w:unhideWhenUsed/>
+    <w:qFormat/>
+    <w:rsid w:val="00950ABF"/>
+    <w:pPr>
+      <w:contextualSpacing/>
+    </w:pPr>
+  </w:style>
 </w:styles>
 </file>
 
 <file path=word/glossary/document.xml><?xml version="1.0" encoding="utf-8"?>
-<w:glossaryDocument xmlns:wpc="http://schemas.microsoft.com/office/word/2010/wordprocessingCanvas" xmlns:mc="http://schemas.openxmlformats.org/markup-compatibility/2006" xmlns:o="urn:schemas-microsoft-com:office:office" xmlns:r="http://schemas.openxmlformats.org/officeDocument/2006/relationships" xmlns:m="http://schemas.openxmlformats.org/officeDocument/2006/math" xmlns:v="urn:schemas-microsoft-com:vml" xmlns:wp14="http://schemas.microsoft.com/office/word/2010/wordprocessingDrawing" xmlns:wp="http://schemas.openxmlformats.org/drawingml/2006/wordprocessingDrawing" xmlns:w10="urn:schemas-microsoft-com:office:word" xmlns:w="http://schemas.openxmlformats.org/wordprocessingml/2006/main" xmlns:w14="http://schemas.microsoft.com/office/word/2010/wordml" xmlns:w15="http://schemas.microsoft.com/office/word/2012/wordml" xmlns:wpg="http://schemas.microsoft.com/office/word/2010/wordprocessingGroup" xmlns:wpi="http://schemas.microsoft.com/office/word/2010/wordprocessingInk" xmlns:wne="http://schemas.microsoft.com/office/word/2006/wordml" xmlns:wps="http://schemas.microsoft.com/office/word/2010/wordprocessingShape" mc:Ignorable="w14 w15 wp14">
+<w:glossaryDocument xmlns:wpc="http://schemas.microsoft.com/office/word/2010/wordprocessingCanvas" xmlns:cx="http://schemas.microsoft.com/office/drawing/2014/chartex" xmlns:cx1="http://schemas.microsoft.com/office/drawing/2015/9/8/chartex" xmlns:cx2="http://schemas.microsoft.com/office/drawing/2015/10/21/chartex" xmlns:cx3="http://schemas.microsoft.com/office/drawing/2016/5/9/chartex" xmlns:cx4="http://schemas.microsoft.com/office/drawing/2016/5/10/chartex" xmlns:cx5="http://schemas.microsoft.com/office/drawing/2016/5/11/chartex" xmlns:cx6="http://schemas.microsoft.com/office/drawing/2016/5/12/chartex" xmlns:cx7="http://schemas.microsoft.com/office/drawing/2016/5/13/chartex" xmlns:cx8="http://schemas.microsoft.com/office/drawing/2016/5/14/chartex" xmlns:mc="http://schemas.openxmlformats.org/markup-compatibility/2006" xmlns:aink="http://schemas.microsoft.com/office/drawing/2016/ink" xmlns:am3d="http://schemas.microsoft.com/office/drawing/2017/model3d" xmlns:o="urn:schemas-microsoft-com:office:office" xmlns:oel="http://schemas.microsoft.com/office/2019/extlst" xmlns:r="http://schemas.openxmlformats.org/officeDocument/2006/relationships" xmlns:m="http://schemas.openxmlformats.org/officeDocument/2006/math" xmlns:v="urn:schemas-microsoft-com:vml" xmlns:wp14="http://schemas.microsoft.com/office/word/2010/wordprocessingDrawing" xmlns:wp="http://schemas.openxmlformats.org/drawingml/2006/wordprocessingDrawing" xmlns:w10="urn:schemas-microsoft-com:office:word" xmlns:w="http://schemas.openxmlformats.org/wordprocessingml/2006/main" xmlns:w14="http://schemas.microsoft.com/office/word/2010/wordml" xmlns:w15="http://schemas.microsoft.com/office/word/2012/wordml" xmlns:w16cex="http://schemas.microsoft.com/office/word/2018/wordml/cex" xmlns:w16cid="http://schemas.microsoft.com/office/word/2016/wordml/cid" xmlns:w16="http://schemas.microsoft.com/office/word/2018/wordml" xmlns:w16sdtdh="http://schemas.microsoft.com/office/word/2020/wordml/sdtdatahash" xmlns:w16se="http://schemas.microsoft.com/office/word/2015/wordml/symex" xmlns:wpg="http://schemas.microsoft.com/office/word/2010/wordprocessingGroup" xmlns:wpi="http://schemas.microsoft.com/office/word/2010/wordprocessingInk" xmlns:wne="http://schemas.microsoft.com/office/word/2006/wordml" xmlns:wps="http://schemas.microsoft.com/office/word/2010/wordprocessingShape" mc:Ignorable="w14 w15 w16se w16cid w16 w16cex w16sdtdh wp14">
   <w:docParts>
     <w:docPart>
       <w:docPartPr>
@@ -1692,7 +2304,7 @@
 </file>
 
 <file path=word/glossary/fontTable.xml><?xml version="1.0" encoding="utf-8"?>
-<w:fonts xmlns:mc="http://schemas.openxmlformats.org/markup-compatibility/2006" xmlns:r="http://schemas.openxmlformats.org/officeDocument/2006/relationships" xmlns:w="http://schemas.openxmlformats.org/wordprocessingml/2006/main" xmlns:w14="http://schemas.microsoft.com/office/word/2010/wordml" xmlns:w15="http://schemas.microsoft.com/office/word/2012/wordml" mc:Ignorable="w14 w15">
+<w:fonts xmlns:mc="http://schemas.openxmlformats.org/markup-compatibility/2006" xmlns:r="http://schemas.openxmlformats.org/officeDocument/2006/relationships" xmlns:w="http://schemas.openxmlformats.org/wordprocessingml/2006/main" xmlns:w14="http://schemas.microsoft.com/office/word/2010/wordml" xmlns:w15="http://schemas.microsoft.com/office/word/2012/wordml" xmlns:w16cex="http://schemas.microsoft.com/office/word/2018/wordml/cex" xmlns:w16cid="http://schemas.microsoft.com/office/word/2016/wordml/cid" xmlns:w16="http://schemas.microsoft.com/office/word/2018/wordml" xmlns:w16sdtdh="http://schemas.microsoft.com/office/word/2020/wordml/sdtdatahash" xmlns:w16se="http://schemas.microsoft.com/office/word/2015/wordml/symex" mc:Ignorable="w14 w15 w16se w16cid w16 w16cex w16sdtdh">
   <w:font w:name="Cambria">
     <w:panose1 w:val="02040503050406030204"/>
     <w:charset w:val="00"/>
@@ -1706,6 +2318,27 @@
     <w:family w:val="roman"/>
     <w:pitch w:val="variable"/>
     <w:sig w:usb0="E0002EFF" w:usb1="C000785B" w:usb2="00000009" w:usb3="00000000" w:csb0="000001FF" w:csb1="00000000"/>
+  </w:font>
+  <w:font w:name="Courier New">
+    <w:panose1 w:val="02070309020205020404"/>
+    <w:charset w:val="00"/>
+    <w:family w:val="modern"/>
+    <w:pitch w:val="fixed"/>
+    <w:sig w:usb0="E0002AFF" w:usb1="C0007843" w:usb2="00000009" w:usb3="00000000" w:csb0="000001FF" w:csb1="00000000"/>
+  </w:font>
+  <w:font w:name="Wingdings">
+    <w:panose1 w:val="05000000000000000000"/>
+    <w:charset w:val="4D"/>
+    <w:family w:val="decorative"/>
+    <w:pitch w:val="variable"/>
+    <w:sig w:usb0="00000003" w:usb1="00000000" w:usb2="00000000" w:usb3="00000000" w:csb0="80000001" w:csb1="00000000"/>
+  </w:font>
+  <w:font w:name="Symbol">
+    <w:panose1 w:val="05050102010706020507"/>
+    <w:charset w:val="02"/>
+    <w:family w:val="decorative"/>
+    <w:pitch w:val="variable"/>
+    <w:sig w:usb0="00000000" w:usb1="10000000" w:usb2="00000000" w:usb3="00000000" w:csb0="80000000" w:csb1="00000000"/>
   </w:font>
   <w:font w:name="Calibri">
     <w:panose1 w:val="020F0502020204030204"/>
@@ -1725,7 +2358,7 @@
 </file>
 
 <file path=word/glossary/settings.xml><?xml version="1.0" encoding="utf-8"?>
-<w:settings xmlns:mc="http://schemas.openxmlformats.org/markup-compatibility/2006" xmlns:o="urn:schemas-microsoft-com:office:office" xmlns:r="http://schemas.openxmlformats.org/officeDocument/2006/relationships" xmlns:m="http://schemas.openxmlformats.org/officeDocument/2006/math" xmlns:v="urn:schemas-microsoft-com:vml" xmlns:w10="urn:schemas-microsoft-com:office:word" xmlns:w="http://schemas.openxmlformats.org/wordprocessingml/2006/main" xmlns:w14="http://schemas.microsoft.com/office/word/2010/wordml" xmlns:w15="http://schemas.microsoft.com/office/word/2012/wordml" xmlns:sl="http://schemas.openxmlformats.org/schemaLibrary/2006/main" mc:Ignorable="w14 w15">
+<w:settings xmlns:mc="http://schemas.openxmlformats.org/markup-compatibility/2006" xmlns:o="urn:schemas-microsoft-com:office:office" xmlns:r="http://schemas.openxmlformats.org/officeDocument/2006/relationships" xmlns:m="http://schemas.openxmlformats.org/officeDocument/2006/math" xmlns:v="urn:schemas-microsoft-com:vml" xmlns:w10="urn:schemas-microsoft-com:office:word" xmlns:w="http://schemas.openxmlformats.org/wordprocessingml/2006/main" xmlns:w14="http://schemas.microsoft.com/office/word/2010/wordml" xmlns:w15="http://schemas.microsoft.com/office/word/2012/wordml" xmlns:w16cex="http://schemas.microsoft.com/office/word/2018/wordml/cex" xmlns:w16cid="http://schemas.microsoft.com/office/word/2016/wordml/cid" xmlns:w16="http://schemas.microsoft.com/office/word/2018/wordml" xmlns:w16sdtdh="http://schemas.microsoft.com/office/word/2020/wordml/sdtdatahash" xmlns:w16se="http://schemas.microsoft.com/office/word/2015/wordml/symex" xmlns:sl="http://schemas.openxmlformats.org/schemaLibrary/2006/main" mc:Ignorable="w14 w15 w16se w16cid w16 w16cex w16sdtdh">
   <w:view w:val="normal"/>
   <w:defaultTabStop w:val="720"/>
   <w:characterSpacingControl w:val="doNotCompress"/>
@@ -1736,11 +2369,13 @@
     <w:compatSetting w:name="enableOpenTypeFeatures" w:uri="http://schemas.microsoft.com/office/word" w:val="1"/>
     <w:compatSetting w:name="doNotFlipMirrorIndents" w:uri="http://schemas.microsoft.com/office/word" w:val="1"/>
     <w:compatSetting w:name="differentiateMultirowTableHeaders" w:uri="http://schemas.microsoft.com/office/word" w:val="1"/>
+    <w:compatSetting w:name="useWord2013TrackBottomHyphenation" w:uri="http://schemas.microsoft.com/office/word" w:val="1"/>
   </w:compat>
   <w:rsids>
     <w:rsidRoot w:val="00854693"/>
     <w:rsid w:val="0015183A"/>
     <w:rsid w:val="00854693"/>
+    <w:rsid w:val="009678CA"/>
     <w:rsid w:val="00A87883"/>
   </w:rsids>
   <m:mathPr>
@@ -1765,7 +2400,7 @@
 </file>
 
 <file path=word/glossary/styles.xml><?xml version="1.0" encoding="utf-8"?>
-<w:styles xmlns:mc="http://schemas.openxmlformats.org/markup-compatibility/2006" xmlns:r="http://schemas.openxmlformats.org/officeDocument/2006/relationships" xmlns:w="http://schemas.openxmlformats.org/wordprocessingml/2006/main" xmlns:w14="http://schemas.microsoft.com/office/word/2010/wordml" xmlns:w15="http://schemas.microsoft.com/office/word/2012/wordml" mc:Ignorable="w14 w15">
+<w:styles xmlns:mc="http://schemas.openxmlformats.org/markup-compatibility/2006" xmlns:r="http://schemas.openxmlformats.org/officeDocument/2006/relationships" xmlns:w="http://schemas.openxmlformats.org/wordprocessingml/2006/main" xmlns:w14="http://schemas.microsoft.com/office/word/2010/wordml" xmlns:w15="http://schemas.microsoft.com/office/word/2012/wordml" xmlns:w16cex="http://schemas.microsoft.com/office/word/2018/wordml/cex" xmlns:w16cid="http://schemas.microsoft.com/office/word/2016/wordml/cid" xmlns:w16="http://schemas.microsoft.com/office/word/2018/wordml" xmlns:w16sdtdh="http://schemas.microsoft.com/office/word/2020/wordml/sdtdatahash" xmlns:w16se="http://schemas.microsoft.com/office/word/2015/wordml/symex" mc:Ignorable="w14 w15 w16se w16cid w16 w16cex w16sdtdh">
   <w:docDefaults>
     <w:rPrDefault>
       <w:rPr>
@@ -1781,7 +2416,7 @@
       </w:pPr>
     </w:pPrDefault>
   </w:docDefaults>
-  <w:latentStyles w:defLockedState="0" w:defUIPriority="99" w:defSemiHidden="0" w:defUnhideWhenUsed="0" w:defQFormat="0" w:count="371">
+  <w:latentStyles w:defLockedState="0" w:defUIPriority="99" w:defSemiHidden="0" w:defUnhideWhenUsed="0" w:defQFormat="0" w:count="376">
     <w:lsdException w:name="Normal" w:uiPriority="0" w:qFormat="1"/>
     <w:lsdException w:name="heading 1" w:uiPriority="1" w:qFormat="1"/>
     <w:lsdException w:name="heading 2" w:semiHidden="1" w:uiPriority="9" w:unhideWhenUsed="1" w:qFormat="1"/>
@@ -2153,6 +2788,11 @@
     <w:lsdException w:name="List Table 5 Dark Accent 6" w:uiPriority="50"/>
     <w:lsdException w:name="List Table 6 Colorful Accent 6" w:uiPriority="51"/>
     <w:lsdException w:name="List Table 7 Colorful Accent 6" w:uiPriority="52"/>
+    <w:lsdException w:name="Mention" w:semiHidden="1" w:unhideWhenUsed="1"/>
+    <w:lsdException w:name="Smart Hyperlink" w:semiHidden="1" w:unhideWhenUsed="1"/>
+    <w:lsdException w:name="Hashtag" w:semiHidden="1" w:unhideWhenUsed="1"/>
+    <w:lsdException w:name="Unresolved Mention" w:semiHidden="1" w:unhideWhenUsed="1"/>
+    <w:lsdException w:name="Smart Link" w:semiHidden="1" w:unhideWhenUsed="1"/>
   </w:latentStyles>
   <w:style w:type="paragraph" w:default="1" w:styleId="Normal">
     <w:name w:val="Normal"/>
@@ -2173,7 +2813,7 @@
     </w:pPr>
     <w:rPr>
       <w:rFonts w:asciiTheme="majorHAnsi" w:eastAsiaTheme="majorEastAsia" w:hAnsiTheme="majorHAnsi" w:cstheme="majorBidi"/>
-      <w:color w:val="2E74B5" w:themeColor="accent1" w:themeShade="BF"/>
+      <w:color w:val="2F5496" w:themeColor="accent1" w:themeShade="BF"/>
       <w:sz w:val="28"/>
       <w:szCs w:val="28"/>
       <w:lang w:val="en-US" w:eastAsia="en-US"/>
@@ -2196,7 +2836,7 @@
     </w:pPr>
     <w:rPr>
       <w:rFonts w:asciiTheme="majorHAnsi" w:eastAsiaTheme="majorEastAsia" w:hAnsiTheme="majorHAnsi" w:cstheme="majorBidi"/>
-      <w:color w:val="2E74B5" w:themeColor="accent1" w:themeShade="BF"/>
+      <w:color w:val="2F5496" w:themeColor="accent1" w:themeShade="BF"/>
       <w:sz w:val="24"/>
       <w:szCs w:val="24"/>
       <w:lang w:val="en-US" w:eastAsia="en-US"/>
@@ -2244,9 +2884,6 @@
       <w:color w:val="808080"/>
     </w:rPr>
   </w:style>
-  <w:style w:type="paragraph" w:customStyle="1" w:styleId="BB1EAD21E2A345D992C2D941B0439644">
-    <w:name w:val="BB1EAD21E2A345D992C2D941B0439644"/>
-  </w:style>
   <w:style w:type="character" w:customStyle="1" w:styleId="Heading3Char">
     <w:name w:val="Heading 3 Char"/>
     <w:basedOn w:val="DefaultParagraphFont"/>
@@ -2254,7 +2891,7 @@
     <w:uiPriority w:val="1"/>
     <w:rPr>
       <w:rFonts w:asciiTheme="majorHAnsi" w:eastAsiaTheme="majorEastAsia" w:hAnsiTheme="majorHAnsi" w:cstheme="majorBidi"/>
-      <w:color w:val="2E74B5" w:themeColor="accent1" w:themeShade="BF"/>
+      <w:color w:val="2F5496" w:themeColor="accent1" w:themeShade="BF"/>
       <w:sz w:val="24"/>
       <w:szCs w:val="24"/>
       <w:lang w:val="en-US" w:eastAsia="en-US"/>
@@ -2270,7 +2907,7 @@
     <w:uiPriority w:val="1"/>
     <w:rPr>
       <w:rFonts w:asciiTheme="majorHAnsi" w:eastAsiaTheme="majorEastAsia" w:hAnsiTheme="majorHAnsi" w:cstheme="majorBidi"/>
-      <w:color w:val="2E74B5" w:themeColor="accent1" w:themeShade="BF"/>
+      <w:color w:val="2F5496" w:themeColor="accent1" w:themeShade="BF"/>
       <w:sz w:val="28"/>
       <w:szCs w:val="28"/>
       <w:lang w:val="en-US" w:eastAsia="en-US"/>
@@ -2279,68 +2916,11 @@
   <w:style w:type="paragraph" w:customStyle="1" w:styleId="8C09BC55A5FB455B83B3DD7146A24890">
     <w:name w:val="8C09BC55A5FB455B83B3DD7146A24890"/>
   </w:style>
-  <w:style w:type="paragraph" w:customStyle="1" w:styleId="5C8CBC3EDE844106AE9A761BFC434C47">
-    <w:name w:val="5C8CBC3EDE844106AE9A761BFC434C47"/>
-  </w:style>
   <w:style w:type="paragraph" w:customStyle="1" w:styleId="559836C371A8476EB4033E4A51528256">
     <w:name w:val="559836C371A8476EB4033E4A51528256"/>
   </w:style>
-  <w:style w:type="paragraph" w:customStyle="1" w:styleId="AC44F129680C40FEA4EAE9BD097C901E">
-    <w:name w:val="AC44F129680C40FEA4EAE9BD097C901E"/>
-  </w:style>
-  <w:style w:type="paragraph" w:customStyle="1" w:styleId="6B0ABF4BFC1C44EB8C4B9B7E0FEA470D">
-    <w:name w:val="6B0ABF4BFC1C44EB8C4B9B7E0FEA470D"/>
-  </w:style>
-  <w:style w:type="paragraph" w:customStyle="1" w:styleId="F6BC1F9D3453440B9C01C93B71CA9D15">
-    <w:name w:val="F6BC1F9D3453440B9C01C93B71CA9D15"/>
-  </w:style>
-  <w:style w:type="paragraph" w:customStyle="1" w:styleId="65221059E77E4A8CB0E82EC2C127A1FB">
-    <w:name w:val="65221059E77E4A8CB0E82EC2C127A1FB"/>
-  </w:style>
-  <w:style w:type="paragraph" w:customStyle="1" w:styleId="E964FCC9678F46F7A03359908C555F1F">
-    <w:name w:val="E964FCC9678F46F7A03359908C555F1F"/>
-  </w:style>
-  <w:style w:type="paragraph" w:customStyle="1" w:styleId="A7CADBE67D1D49BDA86045BA1B892732">
-    <w:name w:val="A7CADBE67D1D49BDA86045BA1B892732"/>
-  </w:style>
-  <w:style w:type="paragraph" w:customStyle="1" w:styleId="860C878C0C38416C893A4D0F74EEAF41">
-    <w:name w:val="860C878C0C38416C893A4D0F74EEAF41"/>
-  </w:style>
   <w:style w:type="paragraph" w:customStyle="1" w:styleId="1D6CD26D88BC46519A736B8046733A77">
     <w:name w:val="1D6CD26D88BC46519A736B8046733A77"/>
-  </w:style>
-  <w:style w:type="paragraph" w:customStyle="1" w:styleId="9FF8AC9E49F045C1B915CEDEBB3F111A">
-    <w:name w:val="9FF8AC9E49F045C1B915CEDEBB3F111A"/>
-  </w:style>
-  <w:style w:type="paragraph" w:customStyle="1" w:styleId="1C14075420384E2DB28C68D0EEB740C3">
-    <w:name w:val="1C14075420384E2DB28C68D0EEB740C3"/>
-  </w:style>
-  <w:style w:type="paragraph" w:customStyle="1" w:styleId="05B14B54B0EB4D6AAFBC73AE2DF6B852">
-    <w:name w:val="05B14B54B0EB4D6AAFBC73AE2DF6B852"/>
-  </w:style>
-  <w:style w:type="paragraph" w:customStyle="1" w:styleId="D18C7A06B1F24374B27B66B4EBD2D491">
-    <w:name w:val="D18C7A06B1F24374B27B66B4EBD2D491"/>
-  </w:style>
-  <w:style w:type="paragraph" w:customStyle="1" w:styleId="C3AA25D3127541B683ACE4874D94ABBD">
-    <w:name w:val="C3AA25D3127541B683ACE4874D94ABBD"/>
-  </w:style>
-  <w:style w:type="paragraph" w:customStyle="1" w:styleId="4FB63258CE204C23992BDA20315D9A27">
-    <w:name w:val="4FB63258CE204C23992BDA20315D9A27"/>
-  </w:style>
-  <w:style w:type="paragraph" w:customStyle="1" w:styleId="821FC8C7E4BA424186A12D62EDEFE2C4">
-    <w:name w:val="821FC8C7E4BA424186A12D62EDEFE2C4"/>
-  </w:style>
-  <w:style w:type="paragraph" w:customStyle="1" w:styleId="C45DCD23BB364477B80E906F3B6E948A">
-    <w:name w:val="C45DCD23BB364477B80E906F3B6E948A"/>
-  </w:style>
-  <w:style w:type="paragraph" w:customStyle="1" w:styleId="AB8920D6C28A4F1EAA1C7BB6221A52D1">
-    <w:name w:val="AB8920D6C28A4F1EAA1C7BB6221A52D1"/>
-  </w:style>
-  <w:style w:type="paragraph" w:customStyle="1" w:styleId="B889BDEE47C94F789CC85D6BCB49F817">
-    <w:name w:val="B889BDEE47C94F789CC85D6BCB49F817"/>
-  </w:style>
-  <w:style w:type="paragraph" w:customStyle="1" w:styleId="259C9B151D674A7F899BDCF47DD1384B">
-    <w:name w:val="259C9B151D674A7F899BDCF47DD1384B"/>
   </w:style>
   <w:style w:type="paragraph" w:customStyle="1" w:styleId="7B2733B5EC4246209BF6AD238E0513B8">
     <w:name w:val="7B2733B5EC4246209BF6AD238E0513B8"/>
@@ -2352,7 +2932,7 @@
 </file>
 
 <file path=word/glossary/webSettings.xml><?xml version="1.0" encoding="utf-8"?>
-<w:webSettings xmlns:mc="http://schemas.openxmlformats.org/markup-compatibility/2006" xmlns:r="http://schemas.openxmlformats.org/officeDocument/2006/relationships" xmlns:w="http://schemas.openxmlformats.org/wordprocessingml/2006/main" xmlns:w14="http://schemas.microsoft.com/office/word/2010/wordml" xmlns:w15="http://schemas.microsoft.com/office/word/2012/wordml" mc:Ignorable="w14 w15">
+<w:webSettings xmlns:mc="http://schemas.openxmlformats.org/markup-compatibility/2006" xmlns:r="http://schemas.openxmlformats.org/officeDocument/2006/relationships" xmlns:w="http://schemas.openxmlformats.org/wordprocessingml/2006/main" xmlns:w14="http://schemas.microsoft.com/office/word/2010/wordml" xmlns:w15="http://schemas.microsoft.com/office/word/2012/wordml" xmlns:w16cex="http://schemas.microsoft.com/office/word/2018/wordml/cex" xmlns:w16cid="http://schemas.microsoft.com/office/word/2016/wordml/cid" xmlns:w16="http://schemas.microsoft.com/office/word/2018/wordml" xmlns:w16sdtdh="http://schemas.microsoft.com/office/word/2020/wordml/sdtdatahash" xmlns:w16se="http://schemas.microsoft.com/office/word/2015/wordml/symex" mc:Ignorable="w14 w15 w16se w16cid w16 w16cex w16sdtdh">
   <w:optimizeForBrowser/>
   <w:allowPNG/>
 </w:webSettings>
@@ -2634,4 +3214,10 @@
     <ds:schemaRef ds:uri="http://schemas.microsoft.com/sharepoint/v3/contenttype/forms"/>
   </ds:schemaRefs>
 </ds:datastoreItem>
+</file>
+
+<file path=docMetadata/LabelInfo.xml><?xml version="1.0" encoding="utf-8"?>
+<clbl:labelList xmlns:clbl="http://schemas.microsoft.com/office/2020/mipLabelMetadata">
+  <clbl:label id="{c9f92db8-2851-4df9-9d12-fab52f5b1415}" enabled="1" method="Standard" siteId="{5a7cc8ab-a4dc-4f9b-bf60-66714049ad62}" contentBits="0" removed="0"/>
+</clbl:labelList>
 </file>
</xml_diff>

<commit_message>
Executive Summary and Analysis
</commit_message>
<xml_diff>
--- a/Executive Summary.docx
+++ b/Executive Summary.docx
@@ -1,6 +1,6 @@
 
 <file path=word/document.xml><?xml version="1.0" encoding="utf-8"?>
-<w:document xmlns:wpc="http://schemas.microsoft.com/office/word/2010/wordprocessingCanvas" xmlns:cx="http://schemas.microsoft.com/office/drawing/2014/chartex" xmlns:cx1="http://schemas.microsoft.com/office/drawing/2015/9/8/chartex" xmlns:cx2="http://schemas.microsoft.com/office/drawing/2015/10/21/chartex" xmlns:cx3="http://schemas.microsoft.com/office/drawing/2016/5/9/chartex" xmlns:cx4="http://schemas.microsoft.com/office/drawing/2016/5/10/chartex" xmlns:cx5="http://schemas.microsoft.com/office/drawing/2016/5/11/chartex" xmlns:cx6="http://schemas.microsoft.com/office/drawing/2016/5/12/chartex" xmlns:cx7="http://schemas.microsoft.com/office/drawing/2016/5/13/chartex" xmlns:cx8="http://schemas.microsoft.com/office/drawing/2016/5/14/chartex" xmlns:mc="http://schemas.openxmlformats.org/markup-compatibility/2006" xmlns:aink="http://schemas.microsoft.com/office/drawing/2016/ink" xmlns:am3d="http://schemas.microsoft.com/office/drawing/2017/model3d" xmlns:o="urn:schemas-microsoft-com:office:office" xmlns:oel="http://schemas.microsoft.com/office/2019/extlst" xmlns:r="http://schemas.openxmlformats.org/officeDocument/2006/relationships" xmlns:m="http://schemas.openxmlformats.org/officeDocument/2006/math" xmlns:v="urn:schemas-microsoft-com:vml" xmlns:wp14="http://schemas.microsoft.com/office/word/2010/wordprocessingDrawing" xmlns:wp="http://schemas.openxmlformats.org/drawingml/2006/wordprocessingDrawing" xmlns:w10="urn:schemas-microsoft-com:office:word" xmlns:w="http://schemas.openxmlformats.org/wordprocessingml/2006/main" xmlns:w14="http://schemas.microsoft.com/office/word/2010/wordml" xmlns:w15="http://schemas.microsoft.com/office/word/2012/wordml" xmlns:w16cex="http://schemas.microsoft.com/office/word/2018/wordml/cex" xmlns:w16cid="http://schemas.microsoft.com/office/word/2016/wordml/cid" xmlns:w16="http://schemas.microsoft.com/office/word/2018/wordml" xmlns:w16sdtdh="http://schemas.microsoft.com/office/word/2020/wordml/sdtdatahash" xmlns:w16se="http://schemas.microsoft.com/office/word/2015/wordml/symex" xmlns:wpg="http://schemas.microsoft.com/office/word/2010/wordprocessingGroup" xmlns:wpi="http://schemas.microsoft.com/office/word/2010/wordprocessingInk" xmlns:wne="http://schemas.microsoft.com/office/word/2006/wordml" xmlns:wps="http://schemas.microsoft.com/office/word/2010/wordprocessingShape" mc:Ignorable="w14 w15 w16se w16cid w16 w16cex w16sdtdh wp14">
+<w:document xmlns:wpc="http://schemas.microsoft.com/office/word/2010/wordprocessingCanvas" xmlns:mc="http://schemas.openxmlformats.org/markup-compatibility/2006" xmlns:o="urn:schemas-microsoft-com:office:office" xmlns:r="http://schemas.openxmlformats.org/officeDocument/2006/relationships" xmlns:m="http://schemas.openxmlformats.org/officeDocument/2006/math" xmlns:v="urn:schemas-microsoft-com:vml" xmlns:wp14="http://schemas.microsoft.com/office/word/2010/wordprocessingDrawing" xmlns:wp="http://schemas.openxmlformats.org/drawingml/2006/wordprocessingDrawing" xmlns:w10="urn:schemas-microsoft-com:office:word" xmlns:w="http://schemas.openxmlformats.org/wordprocessingml/2006/main" xmlns:w14="http://schemas.microsoft.com/office/word/2010/wordml" xmlns:w15="http://schemas.microsoft.com/office/word/2012/wordml" xmlns:wpg="http://schemas.microsoft.com/office/word/2010/wordprocessingGroup" xmlns:wpi="http://schemas.microsoft.com/office/word/2010/wordprocessingInk" xmlns:wne="http://schemas.microsoft.com/office/word/2006/wordml" xmlns:wps="http://schemas.microsoft.com/office/word/2010/wordprocessingShape" mc:Ignorable="w14 w15 wp14">
   <w:body>
     <w:tbl>
       <w:tblPr>
@@ -42,6 +42,7 @@
                 <w:dataBinding w:prefixMappings="xmlns:ns0='http://purl.org/dc/elements/1.1/' xmlns:ns1='http://schemas.openxmlformats.org/package/2006/metadata/core-properties' " w:xpath="/ns1:coreProperties[1]/ns0:title[1]" w:storeItemID="{6C3C8BC8-F283-45AE-878A-BAB7291924A1}"/>
                 <w:text/>
               </w:sdtPr>
+              <w:sdtEndPr/>
               <w:sdtContent>
                 <w:r>
                   <w:t>&lt;PROJECT NAME&gt;</w:t>
@@ -81,6 +82,7 @@
                 <w:dataBinding w:prefixMappings="xmlns:ns0='http://purl.org/dc/elements/1.1/' xmlns:ns1='http://schemas.openxmlformats.org/package/2006/metadata/core-properties' " w:xpath="/ns1:coreProperties[1]/ns0:creator[1]" w:storeItemID="{6C3C8BC8-F283-45AE-878A-BAB7291924A1}"/>
                 <w:text/>
               </w:sdtPr>
+              <w:sdtEndPr/>
               <w:sdtContent>
                 <w:r>
                   <w:t>Group Member Names</w:t>
@@ -113,6 +115,7 @@
                   <w:calendar w:val="gregorian"/>
                 </w:date>
               </w:sdtPr>
+              <w:sdtEndPr/>
               <w:sdtContent>
                 <w:r>
                   <w:t>Date</w:t>
@@ -152,6 +155,7 @@
         <w:showingPlcHdr/>
         <w15:appearance w15:val="hidden"/>
       </w:sdtPr>
+      <w:sdtEndPr/>
       <w:sdtContent>
         <w:p>
           <w:pPr>
@@ -165,13 +169,8 @@
     </w:sdt>
     <w:p>
       <w:r>
-        <w:t xml:space="preserve">A </w:t>
-      </w:r>
-      <w:proofErr w:type="gramStart"/>
-      <w:r>
-        <w:t>100 to 150 word</w:t>
-      </w:r>
-      <w:proofErr w:type="gramEnd"/>
+        <w:t>A 100 to 150 word</w:t>
+      </w:r>
       <w:r>
         <w:t xml:space="preserve"> executive</w:t>
       </w:r>
@@ -197,6 +196,7 @@
         <w:showingPlcHdr/>
         <w15:appearance w15:val="hidden"/>
       </w:sdtPr>
+      <w:sdtEndPr/>
       <w:sdtContent>
         <w:p>
           <w:pPr>
@@ -477,7 +477,7 @@
           <w:sz w:val="22"/>
           <w:szCs w:val="22"/>
         </w:rPr>
-        <w:t>will</w:t>
+        <w:t>will be presented in this report, illuminating the major patterns, correlations, and trends found in the</w:t>
       </w:r>
       <w:r>
         <w:rPr>
@@ -488,7 +488,7 @@
           <w:sz w:val="22"/>
           <w:szCs w:val="22"/>
         </w:rPr>
-        <w:t xml:space="preserve"> be presented in this report, illuminating the major patterns, correlations, and trends found in the</w:t>
+        <w:t xml:space="preserve"> Airbnb dataset</w:t>
       </w:r>
       <w:r>
         <w:rPr>
@@ -499,7 +499,7 @@
           <w:sz w:val="22"/>
           <w:szCs w:val="22"/>
         </w:rPr>
-        <w:t xml:space="preserve"> Airbnb dataset</w:t>
+        <w:t>. Additionally, it will make suggestions based on the trends and insights seen to assist with decision-making and additional research.</w:t>
       </w:r>
       <w:r>
         <w:rPr>
@@ -510,7 +510,7 @@
           <w:sz w:val="22"/>
           <w:szCs w:val="22"/>
         </w:rPr>
-        <w:t xml:space="preserve">. Additionally, it will make suggestions based on the trends and insights seen </w:t>
+        <w:t xml:space="preserve"> The software offers a versatile toolkit to handle .CSV files format, conduct keyword searches on the listings, and create informative graphs for the given properties retrieved from the files. The core features and funtionalities of this software is to highlighting important data all based in Sydney and provides a fully data driven decision making for marketing and analysis. This software grips datasets for a particular </w:t>
       </w:r>
       <w:r>
         <w:rPr>
@@ -521,9 +521,13 @@
           <w:sz w:val="22"/>
           <w:szCs w:val="22"/>
         </w:rPr>
-        <w:t>to</w:t>
-      </w:r>
-      <w:r>
+        <w:t>date, allowing real estate professionals and even individuals to access and explore valuable insights. Users can easily navigate rental trends and perform targeted searches, including cleanliness and assessments in order to have the deeper insight of property market.</w:t>
+      </w:r>
+    </w:p>
+    <w:p>
+      <w:pPr>
+        <w:spacing w:line="360" w:lineRule="auto"/>
+        <w:jc w:val="both"/>
         <w:rPr>
           <w:rStyle w:val="Heading1Char"/>
           <w:rFonts w:asciiTheme="minorHAnsi" w:eastAsiaTheme="minorEastAsia" w:hAnsiTheme="minorHAnsi" w:cstheme="minorBidi"/>
@@ -532,11 +536,39 @@
           <w:sz w:val="22"/>
           <w:szCs w:val="22"/>
         </w:rPr>
-        <w:t xml:space="preserve"> assist with decision-making and additional research.</w:t>
-      </w:r>
-    </w:p>
-    <w:p>
-      <w:pPr>
+      </w:pPr>
+    </w:p>
+    <w:p>
+      <w:pPr>
+        <w:spacing w:line="360" w:lineRule="auto"/>
+        <w:jc w:val="both"/>
+        <w:rPr>
+          <w:rStyle w:val="Heading1Char"/>
+          <w:rFonts w:asciiTheme="minorHAnsi" w:eastAsiaTheme="minorEastAsia" w:hAnsiTheme="minorHAnsi" w:cstheme="minorBidi"/>
+          <w:b w:val="0"/>
+          <w:color w:val="FF0000"/>
+          <w:sz w:val="22"/>
+          <w:szCs w:val="22"/>
+        </w:rPr>
+      </w:pPr>
+    </w:p>
+    <w:p>
+      <w:pPr>
+        <w:spacing w:line="360" w:lineRule="auto"/>
+        <w:jc w:val="both"/>
+        <w:rPr>
+          <w:rStyle w:val="Heading1Char"/>
+          <w:rFonts w:asciiTheme="minorHAnsi" w:eastAsiaTheme="minorEastAsia" w:hAnsiTheme="minorHAnsi" w:cstheme="minorBidi"/>
+          <w:b w:val="0"/>
+          <w:color w:val="FF0000"/>
+          <w:sz w:val="22"/>
+          <w:szCs w:val="22"/>
+        </w:rPr>
+      </w:pPr>
+    </w:p>
+    <w:p>
+      <w:pPr>
+        <w:ind w:left="0"/>
         <w:rPr>
           <w:rStyle w:val="Heading1Char"/>
           <w:rFonts w:asciiTheme="minorHAnsi" w:eastAsiaTheme="minorEastAsia" w:hAnsiTheme="minorHAnsi" w:cstheme="minorBidi"/>
@@ -631,19 +663,7 @@
         <w:rPr>
           <w:color w:val="FF0000"/>
         </w:rPr>
-        <w:t xml:space="preserve">Prices have exhibited fluctuations based on rental property demand, peaking during periods of high </w:t>
-      </w:r>
-      <w:r>
-        <w:rPr>
-          <w:color w:val="FF0000"/>
-        </w:rPr>
-        <w:t>demand,</w:t>
-      </w:r>
-      <w:r>
-        <w:rPr>
-          <w:color w:val="FF0000"/>
-        </w:rPr>
-        <w:t xml:space="preserve"> and decreasing during times of lower demand.</w:t>
+        <w:t>Prices have exhibited fluctuations based on rental property demand, peaking during periods of high demand, and decreasing during times of lower demand.</w:t>
       </w:r>
     </w:p>
     <w:p>
@@ -674,26 +694,207 @@
     <w:p>
       <w:pPr>
         <w:pStyle w:val="Heading1"/>
+        <w:rPr>
+          <w:rFonts w:asciiTheme="minorHAnsi" w:eastAsiaTheme="minorEastAsia" w:hAnsiTheme="minorHAnsi" w:cstheme="minorBidi"/>
+          <w:b w:val="0"/>
+          <w:color w:val="FF0000"/>
+          <w:sz w:val="22"/>
+          <w:szCs w:val="22"/>
+        </w:rPr>
       </w:pPr>
       <w:r>
         <w:rPr>
           <w:rStyle w:val="Heading1Char"/>
           <w:b/>
         </w:rPr>
-        <w:t>Analysis 2 &lt;Add context to this title&gt;</w:t>
+        <w:t>Analysis 2 &lt;</w:t>
+      </w:r>
+      <w:r>
+        <w:rPr>
+          <w:rStyle w:val="Heading1Char"/>
+          <w:b/>
+        </w:rPr>
+        <w:t>Property Type</w:t>
+      </w:r>
+      <w:r>
+        <w:rPr>
+          <w:rStyle w:val="Heading1Char"/>
+          <w:b/>
+        </w:rPr>
+        <w:t xml:space="preserve"> Trend</w:t>
+      </w:r>
+      <w:r>
+        <w:rPr>
+          <w:rStyle w:val="Heading1Char"/>
+          <w:b/>
+        </w:rPr>
+        <w:t>&gt;</w:t>
+      </w:r>
+      <w:r>
+        <w:rPr>
+          <w:rStyle w:val="Heading1Char"/>
+          <w:b/>
+        </w:rPr>
+        <w:br/>
+      </w:r>
+      <w:r>
+        <w:rPr>
+          <w:rFonts w:asciiTheme="minorHAnsi" w:eastAsiaTheme="minorEastAsia" w:hAnsiTheme="minorHAnsi" w:cstheme="minorBidi"/>
+          <w:b w:val="0"/>
+          <w:color w:val="FF0000"/>
+          <w:sz w:val="22"/>
+          <w:szCs w:val="22"/>
+        </w:rPr>
+        <w:t>In this analysis, we have examined property type trends within the dataset in order to understand the popularity of different accomdation types.</w:t>
+      </w:r>
+    </w:p>
+    <w:p>
+      <w:pPr>
+        <w:rPr>
+          <w:color w:val="FF0000"/>
+        </w:rPr>
+      </w:pPr>
+      <w:r>
+        <w:rPr>
+          <w:color w:val="FF0000"/>
+        </w:rPr>
+        <w:t xml:space="preserve">Results: </w:t>
+      </w:r>
+    </w:p>
+    <w:p>
+      <w:pPr>
+        <w:pStyle w:val="ListParagraph"/>
+        <w:numPr>
+          <w:ilvl w:val="0"/>
+          <w:numId w:val="2"/>
+        </w:numPr>
+        <w:rPr>
+          <w:color w:val="FF0000"/>
+        </w:rPr>
+      </w:pPr>
+      <w:r>
+        <w:rPr>
+          <w:color w:val="FF0000"/>
+        </w:rPr>
+        <w:t xml:space="preserve">The dataset reveals that ‘Home’ &amp; ‘Apartments’ are the most frequently listed property types. This indicates that these are high in demand and private accomodation is much more preferable for  most of the people living there. </w:t>
+      </w:r>
+    </w:p>
+    <w:p>
+      <w:pPr>
+        <w:pStyle w:val="ListParagraph"/>
+        <w:numPr>
+          <w:ilvl w:val="0"/>
+          <w:numId w:val="2"/>
+        </w:numPr>
+      </w:pPr>
+      <w:r>
+        <w:rPr>
+          <w:color w:val="FF0000"/>
+        </w:rPr>
+        <w:t>‘Private rooms’ has also shown its huge presence in the data set, While ‘shared rooms’ are relatively less common. These insights can guide estate agents and property owners in tailoring their listings and assist them align with the preferences of airbnb users.</w:t>
       </w:r>
     </w:p>
     <w:p>
       <w:pPr>
         <w:pStyle w:val="Heading1"/>
-      </w:pPr>
-      <w:r>
         <w:rPr>
           <w:rStyle w:val="Heading1Char"/>
           <w:b/>
         </w:rPr>
-        <w:t>Analysis 3 &lt;Add context to this title&gt;</w:t>
-      </w:r>
+      </w:pPr>
+      <w:r>
+        <w:rPr>
+          <w:rStyle w:val="Heading1Char"/>
+          <w:b/>
+        </w:rPr>
+        <w:lastRenderedPageBreak/>
+        <w:t>A</w:t>
+      </w:r>
+      <w:r>
+        <w:rPr>
+          <w:rStyle w:val="Heading1Char"/>
+          <w:b/>
+        </w:rPr>
+        <w:t>nalysis 3 &lt;Seasonal Price Variation Trend</w:t>
+      </w:r>
+      <w:r>
+        <w:rPr>
+          <w:rStyle w:val="Heading1Char"/>
+          <w:b/>
+        </w:rPr>
+        <w:t>&gt;</w:t>
+      </w:r>
+    </w:p>
+    <w:p>
+      <w:pPr>
+        <w:ind w:left="0"/>
+        <w:rPr>
+          <w:color w:val="FF0000"/>
+        </w:rPr>
+      </w:pPr>
+      <w:r>
+        <w:rPr>
+          <w:color w:val="FF0000"/>
+        </w:rPr>
+        <w:t>In this analysis, we will delve into all the seasonal price variations among all the airbnb listings in Sydney,</w:t>
+      </w:r>
+    </w:p>
+    <w:p>
+      <w:pPr>
+        <w:ind w:left="0"/>
+        <w:rPr>
+          <w:color w:val="FF0000"/>
+        </w:rPr>
+      </w:pPr>
+      <w:r>
+        <w:rPr>
+          <w:color w:val="FF0000"/>
+        </w:rPr>
+        <w:t>Resutls:</w:t>
+      </w:r>
+    </w:p>
+    <w:p>
+      <w:pPr>
+        <w:pStyle w:val="ListParagraph"/>
+        <w:numPr>
+          <w:ilvl w:val="0"/>
+          <w:numId w:val="2"/>
+        </w:numPr>
+        <w:rPr>
+          <w:color w:val="FF0000"/>
+        </w:rPr>
+      </w:pPr>
+      <w:r>
+        <w:rPr>
+          <w:color w:val="FF0000"/>
+        </w:rPr>
+        <w:t xml:space="preserve">During peak hours and peak holiday vacation days, prices tends to increase overtime, hosts expect highe demand and changing their rates accordingly and there are off-peak discounts in winter and shoulder months, hosts offering affordable rental options. </w:t>
+      </w:r>
+    </w:p>
+    <w:p>
+      <w:pPr>
+        <w:pStyle w:val="ListParagraph"/>
+        <w:numPr>
+          <w:ilvl w:val="0"/>
+          <w:numId w:val="2"/>
+        </w:numPr>
+        <w:rPr>
+          <w:color w:val="FF0000"/>
+        </w:rPr>
+      </w:pPr>
+      <w:r>
+        <w:rPr>
+          <w:color w:val="FF0000"/>
+        </w:rPr>
+        <w:t xml:space="preserve">The fluctuation is all because of the huge play of supply and demand in different times of the year and this also tends to change in weekends and long weekends. Property owners usually do conisder offering long-term rentals as per the dataset, to maintain and occupancy and consistent incomes. </w:t>
+      </w:r>
+      <w:bookmarkStart w:id="0" w:name="_GoBack"/>
+      <w:bookmarkEnd w:id="0"/>
+    </w:p>
+    <w:p>
+      <w:pPr>
+        <w:ind w:left="0"/>
+      </w:pPr>
     </w:p>
     <w:p>
       <w:pPr>
@@ -708,28 +909,148 @@
           <w:rStyle w:val="Heading1Char"/>
           <w:b/>
         </w:rPr>
-        <w:t>Analysis 4 &lt;Add context to this title&gt;</w:t>
-      </w:r>
-    </w:p>
-    <w:p>
-      <w:pPr>
-        <w:pStyle w:val="Heading1"/>
-      </w:pPr>
+        <w:t>Analysis 4 &lt;</w:t>
+      </w:r>
       <w:r>
         <w:rPr>
           <w:rStyle w:val="Heading1Char"/>
           <w:b/>
         </w:rPr>
-        <w:t>Analysis 5 &lt;Add context to this title&gt;</w:t>
-      </w:r>
-    </w:p>
-    <w:p/>
-    <w:p>
-      <w:pPr>
-        <w:pStyle w:val="Heading1"/>
+        <w:t>Cleanliness Impact</w:t>
+      </w:r>
+      <w:r>
         <w:rPr>
           <w:rStyle w:val="Heading1Char"/>
           <w:b/>
+        </w:rPr>
+        <w:t>&gt;</w:t>
+      </w:r>
+    </w:p>
+    <w:p>
+      <w:pPr>
+        <w:ind w:left="0"/>
+        <w:rPr>
+          <w:color w:val="FF0000"/>
+        </w:rPr>
+      </w:pPr>
+      <w:r>
+        <w:rPr>
+          <w:color w:val="FF0000"/>
+        </w:rPr>
+        <w:t xml:space="preserve">In this specific analysis, we have noticed that more than half of the property tenants and hosts giving utmost impotance to the cleanliness, as many airbnb users would first conisder the cleanliness before renting and the most </w:t>
+      </w:r>
+      <w:r>
+        <w:rPr>
+          <w:color w:val="FF0000"/>
+        </w:rPr>
+        <w:t>convenient</w:t>
+      </w:r>
+      <w:r>
+        <w:rPr>
+          <w:color w:val="FF0000"/>
+        </w:rPr>
+        <w:t xml:space="preserve"> way of checking would be reviews and as per the data retrieved from the reviews file, it is concluded that it is one of the essential matters to be conisdered the most. </w:t>
+      </w:r>
+    </w:p>
+    <w:p>
+      <w:pPr>
+        <w:ind w:left="0"/>
+        <w:rPr>
+          <w:color w:val="FF0000"/>
+        </w:rPr>
+      </w:pPr>
+    </w:p>
+    <w:p>
+      <w:pPr>
+        <w:ind w:left="0"/>
+        <w:rPr>
+          <w:color w:val="FF0000"/>
+        </w:rPr>
+      </w:pPr>
+    </w:p>
+    <w:p>
+      <w:pPr>
+        <w:ind w:left="0"/>
+        <w:rPr>
+          <w:color w:val="FF0000"/>
+        </w:rPr>
+      </w:pPr>
+    </w:p>
+    <w:p>
+      <w:pPr>
+        <w:ind w:left="0"/>
+        <w:rPr>
+          <w:color w:val="FF0000"/>
+        </w:rPr>
+      </w:pPr>
+      <w:r>
+        <w:rPr>
+          <w:color w:val="FF0000"/>
+        </w:rPr>
+        <w:lastRenderedPageBreak/>
+        <w:t xml:space="preserve">Results: </w:t>
+      </w:r>
+    </w:p>
+    <w:p>
+      <w:pPr>
+        <w:pStyle w:val="ListParagraph"/>
+        <w:numPr>
+          <w:ilvl w:val="0"/>
+          <w:numId w:val="2"/>
+        </w:numPr>
+        <w:rPr>
+          <w:color w:val="FF0000"/>
+        </w:rPr>
+      </w:pPr>
+      <w:r>
+        <w:rPr>
+          <w:color w:val="FF0000"/>
+        </w:rPr>
+        <w:t xml:space="preserve">Properties with higher cleanliness ratings consistently received more bookings and due to high in demand, commanded higher rental prices. Cleanliness emerged as a critical factor and ultimately infleuncing user choices. </w:t>
+      </w:r>
+    </w:p>
+    <w:p>
+      <w:pPr>
+        <w:pStyle w:val="ListParagraph"/>
+        <w:numPr>
+          <w:ilvl w:val="0"/>
+          <w:numId w:val="2"/>
+        </w:numPr>
+        <w:rPr>
+          <w:color w:val="FF0000"/>
+        </w:rPr>
+      </w:pPr>
+      <w:r>
+        <w:rPr>
+          <w:color w:val="FF0000"/>
+        </w:rPr>
+        <w:t>Positive renters and guests most often</w:t>
+      </w:r>
+      <w:r>
+        <w:rPr>
+          <w:color w:val="FF0000"/>
+        </w:rPr>
+        <w:t>ly</w:t>
+      </w:r>
+      <w:r>
+        <w:rPr>
+          <w:color w:val="FF0000"/>
+        </w:rPr>
+        <w:t xml:space="preserve"> emphasized on the cleanliness </w:t>
+      </w:r>
+      <w:r>
+        <w:rPr>
+          <w:color w:val="FF0000"/>
+        </w:rPr>
+        <w:t>when giving reviews. This also boosts the integirty of the hosts as well as of the property. By investing in regular cleaning and maintanence, can result in having higher occupancy rates.</w:t>
+      </w:r>
+    </w:p>
+    <w:p>
+      <w:pPr>
+        <w:ind w:left="0"/>
+        <w:rPr>
+          <w:rStyle w:val="Heading1Char"/>
+          <w:b w:val="0"/>
         </w:rPr>
       </w:pPr>
     </w:p>
@@ -759,7 +1080,7 @@
 </file>
 
 <file path=word/endnotes.xml><?xml version="1.0" encoding="utf-8"?>
-<w:endnotes xmlns:wpc="http://schemas.microsoft.com/office/word/2010/wordprocessingCanvas" xmlns:cx="http://schemas.microsoft.com/office/drawing/2014/chartex" xmlns:cx1="http://schemas.microsoft.com/office/drawing/2015/9/8/chartex" xmlns:cx2="http://schemas.microsoft.com/office/drawing/2015/10/21/chartex" xmlns:cx3="http://schemas.microsoft.com/office/drawing/2016/5/9/chartex" xmlns:cx4="http://schemas.microsoft.com/office/drawing/2016/5/10/chartex" xmlns:cx5="http://schemas.microsoft.com/office/drawing/2016/5/11/chartex" xmlns:cx6="http://schemas.microsoft.com/office/drawing/2016/5/12/chartex" xmlns:cx7="http://schemas.microsoft.com/office/drawing/2016/5/13/chartex" xmlns:cx8="http://schemas.microsoft.com/office/drawing/2016/5/14/chartex" xmlns:mc="http://schemas.openxmlformats.org/markup-compatibility/2006" xmlns:aink="http://schemas.microsoft.com/office/drawing/2016/ink" xmlns:am3d="http://schemas.microsoft.com/office/drawing/2017/model3d" xmlns:o="urn:schemas-microsoft-com:office:office" xmlns:oel="http://schemas.microsoft.com/office/2019/extlst" xmlns:r="http://schemas.openxmlformats.org/officeDocument/2006/relationships" xmlns:m="http://schemas.openxmlformats.org/officeDocument/2006/math" xmlns:v="urn:schemas-microsoft-com:vml" xmlns:wp14="http://schemas.microsoft.com/office/word/2010/wordprocessingDrawing" xmlns:wp="http://schemas.openxmlformats.org/drawingml/2006/wordprocessingDrawing" xmlns:w10="urn:schemas-microsoft-com:office:word" xmlns:w="http://schemas.openxmlformats.org/wordprocessingml/2006/main" xmlns:w14="http://schemas.microsoft.com/office/word/2010/wordml" xmlns:w15="http://schemas.microsoft.com/office/word/2012/wordml" xmlns:w16cex="http://schemas.microsoft.com/office/word/2018/wordml/cex" xmlns:w16cid="http://schemas.microsoft.com/office/word/2016/wordml/cid" xmlns:w16="http://schemas.microsoft.com/office/word/2018/wordml" xmlns:w16sdtdh="http://schemas.microsoft.com/office/word/2020/wordml/sdtdatahash" xmlns:w16se="http://schemas.microsoft.com/office/word/2015/wordml/symex" xmlns:wpg="http://schemas.microsoft.com/office/word/2010/wordprocessingGroup" xmlns:wpi="http://schemas.microsoft.com/office/word/2010/wordprocessingInk" xmlns:wne="http://schemas.microsoft.com/office/word/2006/wordml" xmlns:wps="http://schemas.microsoft.com/office/word/2010/wordprocessingShape" mc:Ignorable="w14 w15 w16se w16cid w16 w16cex w16sdtdh wp14">
+<w:endnotes xmlns:wpc="http://schemas.microsoft.com/office/word/2010/wordprocessingCanvas" xmlns:mc="http://schemas.openxmlformats.org/markup-compatibility/2006" xmlns:o="urn:schemas-microsoft-com:office:office" xmlns:r="http://schemas.openxmlformats.org/officeDocument/2006/relationships" xmlns:m="http://schemas.openxmlformats.org/officeDocument/2006/math" xmlns:v="urn:schemas-microsoft-com:vml" xmlns:wp14="http://schemas.microsoft.com/office/word/2010/wordprocessingDrawing" xmlns:wp="http://schemas.openxmlformats.org/drawingml/2006/wordprocessingDrawing" xmlns:w10="urn:schemas-microsoft-com:office:word" xmlns:w="http://schemas.openxmlformats.org/wordprocessingml/2006/main" xmlns:w14="http://schemas.microsoft.com/office/word/2010/wordml" xmlns:w15="http://schemas.microsoft.com/office/word/2012/wordml" xmlns:wpg="http://schemas.microsoft.com/office/word/2010/wordprocessingGroup" xmlns:wpi="http://schemas.microsoft.com/office/word/2010/wordprocessingInk" xmlns:wne="http://schemas.microsoft.com/office/word/2006/wordml" xmlns:wps="http://schemas.microsoft.com/office/word/2010/wordprocessingShape" mc:Ignorable="w14 w15 wp14">
   <w:endnote w:type="separator" w:id="-1">
     <w:p>
       <w:pPr>
@@ -784,7 +1105,7 @@
 </file>
 
 <file path=word/footer1.xml><?xml version="1.0" encoding="utf-8"?>
-<w:ftr xmlns:wpc="http://schemas.microsoft.com/office/word/2010/wordprocessingCanvas" xmlns:cx="http://schemas.microsoft.com/office/drawing/2014/chartex" xmlns:cx1="http://schemas.microsoft.com/office/drawing/2015/9/8/chartex" xmlns:cx2="http://schemas.microsoft.com/office/drawing/2015/10/21/chartex" xmlns:cx3="http://schemas.microsoft.com/office/drawing/2016/5/9/chartex" xmlns:cx4="http://schemas.microsoft.com/office/drawing/2016/5/10/chartex" xmlns:cx5="http://schemas.microsoft.com/office/drawing/2016/5/11/chartex" xmlns:cx6="http://schemas.microsoft.com/office/drawing/2016/5/12/chartex" xmlns:cx7="http://schemas.microsoft.com/office/drawing/2016/5/13/chartex" xmlns:cx8="http://schemas.microsoft.com/office/drawing/2016/5/14/chartex" xmlns:mc="http://schemas.openxmlformats.org/markup-compatibility/2006" xmlns:aink="http://schemas.microsoft.com/office/drawing/2016/ink" xmlns:am3d="http://schemas.microsoft.com/office/drawing/2017/model3d" xmlns:o="urn:schemas-microsoft-com:office:office" xmlns:oel="http://schemas.microsoft.com/office/2019/extlst" xmlns:r="http://schemas.openxmlformats.org/officeDocument/2006/relationships" xmlns:m="http://schemas.openxmlformats.org/officeDocument/2006/math" xmlns:v="urn:schemas-microsoft-com:vml" xmlns:wp14="http://schemas.microsoft.com/office/word/2010/wordprocessingDrawing" xmlns:wp="http://schemas.openxmlformats.org/drawingml/2006/wordprocessingDrawing" xmlns:w10="urn:schemas-microsoft-com:office:word" xmlns:w="http://schemas.openxmlformats.org/wordprocessingml/2006/main" xmlns:w14="http://schemas.microsoft.com/office/word/2010/wordml" xmlns:w15="http://schemas.microsoft.com/office/word/2012/wordml" xmlns:w16cex="http://schemas.microsoft.com/office/word/2018/wordml/cex" xmlns:w16cid="http://schemas.microsoft.com/office/word/2016/wordml/cid" xmlns:w16="http://schemas.microsoft.com/office/word/2018/wordml" xmlns:w16sdtdh="http://schemas.microsoft.com/office/word/2020/wordml/sdtdatahash" xmlns:w16se="http://schemas.microsoft.com/office/word/2015/wordml/symex" xmlns:wpg="http://schemas.microsoft.com/office/word/2010/wordprocessingGroup" xmlns:wpi="http://schemas.microsoft.com/office/word/2010/wordprocessingInk" xmlns:wne="http://schemas.microsoft.com/office/word/2006/wordml" xmlns:wps="http://schemas.microsoft.com/office/word/2010/wordprocessingShape" mc:Ignorable="w14 w15 w16se w16cid w16 w16cex w16sdtdh wp14">
+<w:ftr xmlns:wpc="http://schemas.microsoft.com/office/word/2010/wordprocessingCanvas" xmlns:mc="http://schemas.openxmlformats.org/markup-compatibility/2006" xmlns:o="urn:schemas-microsoft-com:office:office" xmlns:r="http://schemas.openxmlformats.org/officeDocument/2006/relationships" xmlns:m="http://schemas.openxmlformats.org/officeDocument/2006/math" xmlns:v="urn:schemas-microsoft-com:vml" xmlns:wp14="http://schemas.microsoft.com/office/word/2010/wordprocessingDrawing" xmlns:wp="http://schemas.openxmlformats.org/drawingml/2006/wordprocessingDrawing" xmlns:w10="urn:schemas-microsoft-com:office:word" xmlns:w="http://schemas.openxmlformats.org/wordprocessingml/2006/main" xmlns:w14="http://schemas.microsoft.com/office/word/2010/wordml" xmlns:w15="http://schemas.microsoft.com/office/word/2012/wordml" xmlns:wpg="http://schemas.microsoft.com/office/word/2010/wordprocessingGroup" xmlns:wpi="http://schemas.microsoft.com/office/word/2010/wordprocessingInk" xmlns:wne="http://schemas.microsoft.com/office/word/2006/wordml" xmlns:wps="http://schemas.microsoft.com/office/word/2010/wordprocessingShape" mc:Ignorable="w14 w15 wp14">
   <w:p>
     <w:pPr>
       <w:pStyle w:val="Footer"/>
@@ -799,6 +1120,7 @@
         <w:showingPlcHdr/>
         <w15:appearance w15:val="hidden"/>
       </w:sdtPr>
+      <w:sdtEndPr/>
       <w:sdtContent>
         <w:r>
           <w:t>[Type here]</w:t>
@@ -818,6 +1140,7 @@
         <w:showingPlcHdr/>
         <w15:appearance w15:val="hidden"/>
       </w:sdtPr>
+      <w:sdtEndPr/>
       <w:sdtContent>
         <w:r>
           <w:t>[Type here]</w:t>
@@ -837,6 +1160,7 @@
         <w:showingPlcHdr/>
         <w15:appearance w15:val="hidden"/>
       </w:sdtPr>
+      <w:sdtEndPr/>
       <w:sdtContent>
         <w:r>
           <w:t>[Type here]</w:t>
@@ -848,7 +1172,7 @@
 </file>
 
 <file path=word/footer2.xml><?xml version="1.0" encoding="utf-8"?>
-<w:ftr xmlns:wpc="http://schemas.microsoft.com/office/word/2010/wordprocessingCanvas" xmlns:cx="http://schemas.microsoft.com/office/drawing/2014/chartex" xmlns:cx1="http://schemas.microsoft.com/office/drawing/2015/9/8/chartex" xmlns:cx2="http://schemas.microsoft.com/office/drawing/2015/10/21/chartex" xmlns:cx3="http://schemas.microsoft.com/office/drawing/2016/5/9/chartex" xmlns:cx4="http://schemas.microsoft.com/office/drawing/2016/5/10/chartex" xmlns:cx5="http://schemas.microsoft.com/office/drawing/2016/5/11/chartex" xmlns:cx6="http://schemas.microsoft.com/office/drawing/2016/5/12/chartex" xmlns:cx7="http://schemas.microsoft.com/office/drawing/2016/5/13/chartex" xmlns:cx8="http://schemas.microsoft.com/office/drawing/2016/5/14/chartex" xmlns:mc="http://schemas.openxmlformats.org/markup-compatibility/2006" xmlns:aink="http://schemas.microsoft.com/office/drawing/2016/ink" xmlns:am3d="http://schemas.microsoft.com/office/drawing/2017/model3d" xmlns:o="urn:schemas-microsoft-com:office:office" xmlns:oel="http://schemas.microsoft.com/office/2019/extlst" xmlns:r="http://schemas.openxmlformats.org/officeDocument/2006/relationships" xmlns:m="http://schemas.openxmlformats.org/officeDocument/2006/math" xmlns:v="urn:schemas-microsoft-com:vml" xmlns:wp14="http://schemas.microsoft.com/office/word/2010/wordprocessingDrawing" xmlns:wp="http://schemas.openxmlformats.org/drawingml/2006/wordprocessingDrawing" xmlns:w10="urn:schemas-microsoft-com:office:word" xmlns:w="http://schemas.openxmlformats.org/wordprocessingml/2006/main" xmlns:w14="http://schemas.microsoft.com/office/word/2010/wordml" xmlns:w15="http://schemas.microsoft.com/office/word/2012/wordml" xmlns:w16cex="http://schemas.microsoft.com/office/word/2018/wordml/cex" xmlns:w16cid="http://schemas.microsoft.com/office/word/2016/wordml/cid" xmlns:w16="http://schemas.microsoft.com/office/word/2018/wordml" xmlns:w16sdtdh="http://schemas.microsoft.com/office/word/2020/wordml/sdtdatahash" xmlns:w16se="http://schemas.microsoft.com/office/word/2015/wordml/symex" xmlns:wpg="http://schemas.microsoft.com/office/word/2010/wordprocessingGroup" xmlns:wpi="http://schemas.microsoft.com/office/word/2010/wordprocessingInk" xmlns:wne="http://schemas.microsoft.com/office/word/2006/wordml" xmlns:wps="http://schemas.microsoft.com/office/word/2010/wordprocessingShape" mc:Ignorable="w14 w15 w16se w16cid w16 w16cex w16sdtdh wp14">
+<w:ftr xmlns:wpc="http://schemas.microsoft.com/office/word/2010/wordprocessingCanvas" xmlns:mc="http://schemas.openxmlformats.org/markup-compatibility/2006" xmlns:o="urn:schemas-microsoft-com:office:office" xmlns:r="http://schemas.openxmlformats.org/officeDocument/2006/relationships" xmlns:m="http://schemas.openxmlformats.org/officeDocument/2006/math" xmlns:v="urn:schemas-microsoft-com:vml" xmlns:wp14="http://schemas.microsoft.com/office/word/2010/wordprocessingDrawing" xmlns:wp="http://schemas.openxmlformats.org/drawingml/2006/wordprocessingDrawing" xmlns:w10="urn:schemas-microsoft-com:office:word" xmlns:w="http://schemas.openxmlformats.org/wordprocessingml/2006/main" xmlns:w14="http://schemas.microsoft.com/office/word/2010/wordml" xmlns:w15="http://schemas.microsoft.com/office/word/2012/wordml" xmlns:wpg="http://schemas.microsoft.com/office/word/2010/wordprocessingGroup" xmlns:wpi="http://schemas.microsoft.com/office/word/2010/wordprocessingInk" xmlns:wne="http://schemas.microsoft.com/office/word/2006/wordml" xmlns:wps="http://schemas.microsoft.com/office/word/2010/wordprocessingShape" mc:Ignorable="w14 w15 wp14">
   <w:tbl>
     <w:tblPr>
       <w:tblW w:w="5000" w:type="pct"/>
@@ -883,6 +1207,7 @@
               <w:dataBinding w:prefixMappings="xmlns:ns0='http://purl.org/dc/elements/1.1/' xmlns:ns1='http://schemas.openxmlformats.org/package/2006/metadata/core-properties' " w:xpath="/ns1:coreProperties[1]/ns0:title[1]" w:storeItemID="{6C3C8BC8-F283-45AE-878A-BAB7291924A1}"/>
               <w:text/>
             </w:sdtPr>
+            <w:sdtEndPr/>
             <w:sdtContent>
               <w:r>
                 <w:t>&lt;PROJECT NAME&gt; Executive Summary</w:t>
@@ -962,7 +1287,7 @@
             <w:rPr>
               <w:noProof/>
             </w:rPr>
-            <w:t>3</w:t>
+            <w:t>4</w:t>
           </w:r>
           <w:r>
             <w:fldChar w:fldCharType="end"/>
@@ -992,7 +1317,7 @@
             <w:rPr>
               <w:noProof/>
             </w:rPr>
-            <w:t>3</w:t>
+            <w:t>5</w:t>
           </w:r>
           <w:r>
             <w:rPr>
@@ -1013,7 +1338,7 @@
 </file>
 
 <file path=word/footer3.xml><?xml version="1.0" encoding="utf-8"?>
-<w:ftr xmlns:wpc="http://schemas.microsoft.com/office/word/2010/wordprocessingCanvas" xmlns:cx="http://schemas.microsoft.com/office/drawing/2014/chartex" xmlns:cx1="http://schemas.microsoft.com/office/drawing/2015/9/8/chartex" xmlns:cx2="http://schemas.microsoft.com/office/drawing/2015/10/21/chartex" xmlns:cx3="http://schemas.microsoft.com/office/drawing/2016/5/9/chartex" xmlns:cx4="http://schemas.microsoft.com/office/drawing/2016/5/10/chartex" xmlns:cx5="http://schemas.microsoft.com/office/drawing/2016/5/11/chartex" xmlns:cx6="http://schemas.microsoft.com/office/drawing/2016/5/12/chartex" xmlns:cx7="http://schemas.microsoft.com/office/drawing/2016/5/13/chartex" xmlns:cx8="http://schemas.microsoft.com/office/drawing/2016/5/14/chartex" xmlns:mc="http://schemas.openxmlformats.org/markup-compatibility/2006" xmlns:aink="http://schemas.microsoft.com/office/drawing/2016/ink" xmlns:am3d="http://schemas.microsoft.com/office/drawing/2017/model3d" xmlns:o="urn:schemas-microsoft-com:office:office" xmlns:oel="http://schemas.microsoft.com/office/2019/extlst" xmlns:r="http://schemas.openxmlformats.org/officeDocument/2006/relationships" xmlns:m="http://schemas.openxmlformats.org/officeDocument/2006/math" xmlns:v="urn:schemas-microsoft-com:vml" xmlns:wp14="http://schemas.microsoft.com/office/word/2010/wordprocessingDrawing" xmlns:wp="http://schemas.openxmlformats.org/drawingml/2006/wordprocessingDrawing" xmlns:w10="urn:schemas-microsoft-com:office:word" xmlns:w="http://schemas.openxmlformats.org/wordprocessingml/2006/main" xmlns:w14="http://schemas.microsoft.com/office/word/2010/wordml" xmlns:w15="http://schemas.microsoft.com/office/word/2012/wordml" xmlns:w16cex="http://schemas.microsoft.com/office/word/2018/wordml/cex" xmlns:w16cid="http://schemas.microsoft.com/office/word/2016/wordml/cid" xmlns:w16="http://schemas.microsoft.com/office/word/2018/wordml" xmlns:w16sdtdh="http://schemas.microsoft.com/office/word/2020/wordml/sdtdatahash" xmlns:w16se="http://schemas.microsoft.com/office/word/2015/wordml/symex" xmlns:wpg="http://schemas.microsoft.com/office/word/2010/wordprocessingGroup" xmlns:wpi="http://schemas.microsoft.com/office/word/2010/wordprocessingInk" xmlns:wne="http://schemas.microsoft.com/office/word/2006/wordml" xmlns:wps="http://schemas.microsoft.com/office/word/2010/wordprocessingShape" mc:Ignorable="w14 w15 w16se w16cid w16 w16cex w16sdtdh wp14">
+<w:ftr xmlns:wpc="http://schemas.microsoft.com/office/word/2010/wordprocessingCanvas" xmlns:mc="http://schemas.openxmlformats.org/markup-compatibility/2006" xmlns:o="urn:schemas-microsoft-com:office:office" xmlns:r="http://schemas.openxmlformats.org/officeDocument/2006/relationships" xmlns:m="http://schemas.openxmlformats.org/officeDocument/2006/math" xmlns:v="urn:schemas-microsoft-com:vml" xmlns:wp14="http://schemas.microsoft.com/office/word/2010/wordprocessingDrawing" xmlns:wp="http://schemas.openxmlformats.org/drawingml/2006/wordprocessingDrawing" xmlns:w10="urn:schemas-microsoft-com:office:word" xmlns:w="http://schemas.openxmlformats.org/wordprocessingml/2006/main" xmlns:w14="http://schemas.microsoft.com/office/word/2010/wordml" xmlns:w15="http://schemas.microsoft.com/office/word/2012/wordml" xmlns:wpg="http://schemas.microsoft.com/office/word/2010/wordprocessingGroup" xmlns:wpi="http://schemas.microsoft.com/office/word/2010/wordprocessingInk" xmlns:wne="http://schemas.microsoft.com/office/word/2006/wordml" xmlns:wps="http://schemas.microsoft.com/office/word/2010/wordprocessingShape" mc:Ignorable="w14 w15 wp14">
   <w:p>
     <w:pPr>
       <w:pStyle w:val="Footer"/>
@@ -1029,6 +1354,7 @@
         <w:dataBinding w:prefixMappings="xmlns:ns0='http://purl.org/dc/elements/1.1/' xmlns:ns1='http://schemas.openxmlformats.org/package/2006/metadata/core-properties' " w:xpath="/ns1:coreProperties[1]/ns0:title[1]" w:storeItemID="{6C3C8BC8-F283-45AE-878A-BAB7291924A1}"/>
         <w:text/>
       </w:sdtPr>
+      <w:sdtEndPr/>
       <w:sdtContent>
         <w:r>
           <w:t>&lt;PROJECT NAME&gt; Executive Summary</w:t>
@@ -1134,7 +1460,7 @@
 </file>
 
 <file path=word/footnotes.xml><?xml version="1.0" encoding="utf-8"?>
-<w:footnotes xmlns:wpc="http://schemas.microsoft.com/office/word/2010/wordprocessingCanvas" xmlns:cx="http://schemas.microsoft.com/office/drawing/2014/chartex" xmlns:cx1="http://schemas.microsoft.com/office/drawing/2015/9/8/chartex" xmlns:cx2="http://schemas.microsoft.com/office/drawing/2015/10/21/chartex" xmlns:cx3="http://schemas.microsoft.com/office/drawing/2016/5/9/chartex" xmlns:cx4="http://schemas.microsoft.com/office/drawing/2016/5/10/chartex" xmlns:cx5="http://schemas.microsoft.com/office/drawing/2016/5/11/chartex" xmlns:cx6="http://schemas.microsoft.com/office/drawing/2016/5/12/chartex" xmlns:cx7="http://schemas.microsoft.com/office/drawing/2016/5/13/chartex" xmlns:cx8="http://schemas.microsoft.com/office/drawing/2016/5/14/chartex" xmlns:mc="http://schemas.openxmlformats.org/markup-compatibility/2006" xmlns:aink="http://schemas.microsoft.com/office/drawing/2016/ink" xmlns:am3d="http://schemas.microsoft.com/office/drawing/2017/model3d" xmlns:o="urn:schemas-microsoft-com:office:office" xmlns:oel="http://schemas.microsoft.com/office/2019/extlst" xmlns:r="http://schemas.openxmlformats.org/officeDocument/2006/relationships" xmlns:m="http://schemas.openxmlformats.org/officeDocument/2006/math" xmlns:v="urn:schemas-microsoft-com:vml" xmlns:wp14="http://schemas.microsoft.com/office/word/2010/wordprocessingDrawing" xmlns:wp="http://schemas.openxmlformats.org/drawingml/2006/wordprocessingDrawing" xmlns:w10="urn:schemas-microsoft-com:office:word" xmlns:w="http://schemas.openxmlformats.org/wordprocessingml/2006/main" xmlns:w14="http://schemas.microsoft.com/office/word/2010/wordml" xmlns:w15="http://schemas.microsoft.com/office/word/2012/wordml" xmlns:w16cex="http://schemas.microsoft.com/office/word/2018/wordml/cex" xmlns:w16cid="http://schemas.microsoft.com/office/word/2016/wordml/cid" xmlns:w16="http://schemas.microsoft.com/office/word/2018/wordml" xmlns:w16sdtdh="http://schemas.microsoft.com/office/word/2020/wordml/sdtdatahash" xmlns:w16se="http://schemas.microsoft.com/office/word/2015/wordml/symex" xmlns:wpg="http://schemas.microsoft.com/office/word/2010/wordprocessingGroup" xmlns:wpi="http://schemas.microsoft.com/office/word/2010/wordprocessingInk" xmlns:wne="http://schemas.microsoft.com/office/word/2006/wordml" xmlns:wps="http://schemas.microsoft.com/office/word/2010/wordprocessingShape" mc:Ignorable="w14 w15 w16se w16cid w16 w16cex w16sdtdh wp14">
+<w:footnotes xmlns:wpc="http://schemas.microsoft.com/office/word/2010/wordprocessingCanvas" xmlns:mc="http://schemas.openxmlformats.org/markup-compatibility/2006" xmlns:o="urn:schemas-microsoft-com:office:office" xmlns:r="http://schemas.openxmlformats.org/officeDocument/2006/relationships" xmlns:m="http://schemas.openxmlformats.org/officeDocument/2006/math" xmlns:v="urn:schemas-microsoft-com:vml" xmlns:wp14="http://schemas.microsoft.com/office/word/2010/wordprocessingDrawing" xmlns:wp="http://schemas.openxmlformats.org/drawingml/2006/wordprocessingDrawing" xmlns:w10="urn:schemas-microsoft-com:office:word" xmlns:w="http://schemas.openxmlformats.org/wordprocessingml/2006/main" xmlns:w14="http://schemas.microsoft.com/office/word/2010/wordml" xmlns:w15="http://schemas.microsoft.com/office/word/2012/wordml" xmlns:wpg="http://schemas.microsoft.com/office/word/2010/wordprocessingGroup" xmlns:wpi="http://schemas.microsoft.com/office/word/2010/wordprocessingInk" xmlns:wne="http://schemas.microsoft.com/office/word/2006/wordml" xmlns:wps="http://schemas.microsoft.com/office/word/2010/wordprocessingShape" mc:Ignorable="w14 w15 wp14">
   <w:footnote w:type="separator" w:id="-1">
     <w:p>
       <w:pPr>
@@ -1159,8 +1485,157 @@
 </file>
 
 <file path=word/numbering.xml><?xml version="1.0" encoding="utf-8"?>
-<w:numbering xmlns:wpc="http://schemas.microsoft.com/office/word/2010/wordprocessingCanvas" xmlns:cx="http://schemas.microsoft.com/office/drawing/2014/chartex" xmlns:cx1="http://schemas.microsoft.com/office/drawing/2015/9/8/chartex" xmlns:cx2="http://schemas.microsoft.com/office/drawing/2015/10/21/chartex" xmlns:cx3="http://schemas.microsoft.com/office/drawing/2016/5/9/chartex" xmlns:cx4="http://schemas.microsoft.com/office/drawing/2016/5/10/chartex" xmlns:cx5="http://schemas.microsoft.com/office/drawing/2016/5/11/chartex" xmlns:cx6="http://schemas.microsoft.com/office/drawing/2016/5/12/chartex" xmlns:cx7="http://schemas.microsoft.com/office/drawing/2016/5/13/chartex" xmlns:cx8="http://schemas.microsoft.com/office/drawing/2016/5/14/chartex" xmlns:mc="http://schemas.openxmlformats.org/markup-compatibility/2006" xmlns:aink="http://schemas.microsoft.com/office/drawing/2016/ink" xmlns:am3d="http://schemas.microsoft.com/office/drawing/2017/model3d" xmlns:o="urn:schemas-microsoft-com:office:office" xmlns:oel="http://schemas.microsoft.com/office/2019/extlst" xmlns:r="http://schemas.openxmlformats.org/officeDocument/2006/relationships" xmlns:m="http://schemas.openxmlformats.org/officeDocument/2006/math" xmlns:v="urn:schemas-microsoft-com:vml" xmlns:wp14="http://schemas.microsoft.com/office/word/2010/wordprocessingDrawing" xmlns:wp="http://schemas.openxmlformats.org/drawingml/2006/wordprocessingDrawing" xmlns:w10="urn:schemas-microsoft-com:office:word" xmlns:w="http://schemas.openxmlformats.org/wordprocessingml/2006/main" xmlns:w14="http://schemas.microsoft.com/office/word/2010/wordml" xmlns:w15="http://schemas.microsoft.com/office/word/2012/wordml" xmlns:w16cex="http://schemas.microsoft.com/office/word/2018/wordml/cex" xmlns:w16cid="http://schemas.microsoft.com/office/word/2016/wordml/cid" xmlns:w16="http://schemas.microsoft.com/office/word/2018/wordml" xmlns:w16sdtdh="http://schemas.microsoft.com/office/word/2020/wordml/sdtdatahash" xmlns:w16se="http://schemas.microsoft.com/office/word/2015/wordml/symex" xmlns:wpg="http://schemas.microsoft.com/office/word/2010/wordprocessingGroup" xmlns:wpi="http://schemas.microsoft.com/office/word/2010/wordprocessingInk" xmlns:wne="http://schemas.microsoft.com/office/word/2006/wordml" xmlns:wps="http://schemas.microsoft.com/office/word/2010/wordprocessingShape" mc:Ignorable="w14 w15 w16se w16cid w16 w16cex w16sdtdh wp14">
+<w:numbering xmlns:wpc="http://schemas.microsoft.com/office/word/2010/wordprocessingCanvas" xmlns:mc="http://schemas.openxmlformats.org/markup-compatibility/2006" xmlns:o="urn:schemas-microsoft-com:office:office" xmlns:r="http://schemas.openxmlformats.org/officeDocument/2006/relationships" xmlns:m="http://schemas.openxmlformats.org/officeDocument/2006/math" xmlns:v="urn:schemas-microsoft-com:vml" xmlns:wp14="http://schemas.microsoft.com/office/word/2010/wordprocessingDrawing" xmlns:wp="http://schemas.openxmlformats.org/drawingml/2006/wordprocessingDrawing" xmlns:w10="urn:schemas-microsoft-com:office:word" xmlns:w="http://schemas.openxmlformats.org/wordprocessingml/2006/main" xmlns:w14="http://schemas.microsoft.com/office/word/2010/wordml" xmlns:w15="http://schemas.microsoft.com/office/word/2012/wordml" xmlns:wpg="http://schemas.microsoft.com/office/word/2010/wordprocessingGroup" xmlns:wpi="http://schemas.microsoft.com/office/word/2010/wordprocessingInk" xmlns:wne="http://schemas.microsoft.com/office/word/2006/wordml" xmlns:wps="http://schemas.microsoft.com/office/word/2010/wordprocessingShape" mc:Ignorable="w14 w15 wp14">
   <w:abstractNum w:abstractNumId="0" w15:restartNumberingAfterBreak="0">
+    <w:nsid w:val="07847BCF"/>
+    <w:multiLevelType w:val="multilevel"/>
+    <w:tmpl w:val="F6EC7E52"/>
+    <w:lvl w:ilvl="0">
+      <w:start w:val="1"/>
+      <w:numFmt w:val="bullet"/>
+      <w:lvlText w:val=""/>
+      <w:lvlJc w:val="left"/>
+      <w:pPr>
+        <w:tabs>
+          <w:tab w:val="num" w:pos="720"/>
+        </w:tabs>
+        <w:ind w:left="720" w:hanging="360"/>
+      </w:pPr>
+      <w:rPr>
+        <w:rFonts w:ascii="Symbol" w:hAnsi="Symbol" w:hint="default"/>
+        <w:sz w:val="20"/>
+      </w:rPr>
+    </w:lvl>
+    <w:lvl w:ilvl="1" w:tentative="1">
+      <w:start w:val="1"/>
+      <w:numFmt w:val="bullet"/>
+      <w:lvlText w:val=""/>
+      <w:lvlJc w:val="left"/>
+      <w:pPr>
+        <w:tabs>
+          <w:tab w:val="num" w:pos="1440"/>
+        </w:tabs>
+        <w:ind w:left="1440" w:hanging="360"/>
+      </w:pPr>
+      <w:rPr>
+        <w:rFonts w:ascii="Symbol" w:hAnsi="Symbol" w:hint="default"/>
+        <w:sz w:val="20"/>
+      </w:rPr>
+    </w:lvl>
+    <w:lvl w:ilvl="2" w:tentative="1">
+      <w:start w:val="1"/>
+      <w:numFmt w:val="bullet"/>
+      <w:lvlText w:val=""/>
+      <w:lvlJc w:val="left"/>
+      <w:pPr>
+        <w:tabs>
+          <w:tab w:val="num" w:pos="2160"/>
+        </w:tabs>
+        <w:ind w:left="2160" w:hanging="360"/>
+      </w:pPr>
+      <w:rPr>
+        <w:rFonts w:ascii="Symbol" w:hAnsi="Symbol" w:hint="default"/>
+        <w:sz w:val="20"/>
+      </w:rPr>
+    </w:lvl>
+    <w:lvl w:ilvl="3" w:tentative="1">
+      <w:start w:val="1"/>
+      <w:numFmt w:val="bullet"/>
+      <w:lvlText w:val=""/>
+      <w:lvlJc w:val="left"/>
+      <w:pPr>
+        <w:tabs>
+          <w:tab w:val="num" w:pos="2880"/>
+        </w:tabs>
+        <w:ind w:left="2880" w:hanging="360"/>
+      </w:pPr>
+      <w:rPr>
+        <w:rFonts w:ascii="Symbol" w:hAnsi="Symbol" w:hint="default"/>
+        <w:sz w:val="20"/>
+      </w:rPr>
+    </w:lvl>
+    <w:lvl w:ilvl="4" w:tentative="1">
+      <w:start w:val="1"/>
+      <w:numFmt w:val="bullet"/>
+      <w:lvlText w:val=""/>
+      <w:lvlJc w:val="left"/>
+      <w:pPr>
+        <w:tabs>
+          <w:tab w:val="num" w:pos="3600"/>
+        </w:tabs>
+        <w:ind w:left="3600" w:hanging="360"/>
+      </w:pPr>
+      <w:rPr>
+        <w:rFonts w:ascii="Symbol" w:hAnsi="Symbol" w:hint="default"/>
+        <w:sz w:val="20"/>
+      </w:rPr>
+    </w:lvl>
+    <w:lvl w:ilvl="5" w:tentative="1">
+      <w:start w:val="1"/>
+      <w:numFmt w:val="bullet"/>
+      <w:lvlText w:val=""/>
+      <w:lvlJc w:val="left"/>
+      <w:pPr>
+        <w:tabs>
+          <w:tab w:val="num" w:pos="4320"/>
+        </w:tabs>
+        <w:ind w:left="4320" w:hanging="360"/>
+      </w:pPr>
+      <w:rPr>
+        <w:rFonts w:ascii="Symbol" w:hAnsi="Symbol" w:hint="default"/>
+        <w:sz w:val="20"/>
+      </w:rPr>
+    </w:lvl>
+    <w:lvl w:ilvl="6" w:tentative="1">
+      <w:start w:val="1"/>
+      <w:numFmt w:val="bullet"/>
+      <w:lvlText w:val=""/>
+      <w:lvlJc w:val="left"/>
+      <w:pPr>
+        <w:tabs>
+          <w:tab w:val="num" w:pos="5040"/>
+        </w:tabs>
+        <w:ind w:left="5040" w:hanging="360"/>
+      </w:pPr>
+      <w:rPr>
+        <w:rFonts w:ascii="Symbol" w:hAnsi="Symbol" w:hint="default"/>
+        <w:sz w:val="20"/>
+      </w:rPr>
+    </w:lvl>
+    <w:lvl w:ilvl="7" w:tentative="1">
+      <w:start w:val="1"/>
+      <w:numFmt w:val="bullet"/>
+      <w:lvlText w:val=""/>
+      <w:lvlJc w:val="left"/>
+      <w:pPr>
+        <w:tabs>
+          <w:tab w:val="num" w:pos="5760"/>
+        </w:tabs>
+        <w:ind w:left="5760" w:hanging="360"/>
+      </w:pPr>
+      <w:rPr>
+        <w:rFonts w:ascii="Symbol" w:hAnsi="Symbol" w:hint="default"/>
+        <w:sz w:val="20"/>
+      </w:rPr>
+    </w:lvl>
+    <w:lvl w:ilvl="8" w:tentative="1">
+      <w:start w:val="1"/>
+      <w:numFmt w:val="bullet"/>
+      <w:lvlText w:val=""/>
+      <w:lvlJc w:val="left"/>
+      <w:pPr>
+        <w:tabs>
+          <w:tab w:val="num" w:pos="6480"/>
+        </w:tabs>
+        <w:ind w:left="6480" w:hanging="360"/>
+      </w:pPr>
+      <w:rPr>
+        <w:rFonts w:ascii="Symbol" w:hAnsi="Symbol" w:hint="default"/>
+        <w:sz w:val="20"/>
+      </w:rPr>
+    </w:lvl>
+  </w:abstractNum>
+  <w:abstractNum w:abstractNumId="1" w15:restartNumberingAfterBreak="0">
     <w:nsid w:val="11F3585D"/>
     <w:multiLevelType w:val="hybridMultilevel"/>
     <w:tmpl w:val="A644240E"/>
@@ -1273,7 +1748,7 @@
       </w:rPr>
     </w:lvl>
   </w:abstractNum>
-  <w:abstractNum w:abstractNumId="1" w15:restartNumberingAfterBreak="0">
+  <w:abstractNum w:abstractNumId="2" w15:restartNumberingAfterBreak="0">
     <w:nsid w:val="47332E44"/>
     <w:multiLevelType w:val="hybridMultilevel"/>
     <w:tmpl w:val="55784C0A"/>
@@ -1362,17 +1837,172 @@
       </w:pPr>
     </w:lvl>
   </w:abstractNum>
-  <w:num w:numId="1" w16cid:durableId="2043363649">
+  <w:abstractNum w:abstractNumId="3" w15:restartNumberingAfterBreak="0">
+    <w:nsid w:val="5CF01DEA"/>
+    <w:multiLevelType w:val="multilevel"/>
+    <w:tmpl w:val="91666650"/>
+    <w:lvl w:ilvl="0">
+      <w:start w:val="1"/>
+      <w:numFmt w:val="bullet"/>
+      <w:lvlText w:val=""/>
+      <w:lvlJc w:val="left"/>
+      <w:pPr>
+        <w:tabs>
+          <w:tab w:val="num" w:pos="720"/>
+        </w:tabs>
+        <w:ind w:left="720" w:hanging="360"/>
+      </w:pPr>
+      <w:rPr>
+        <w:rFonts w:ascii="Symbol" w:hAnsi="Symbol" w:hint="default"/>
+        <w:sz w:val="20"/>
+      </w:rPr>
+    </w:lvl>
+    <w:lvl w:ilvl="1" w:tentative="1">
+      <w:start w:val="1"/>
+      <w:numFmt w:val="bullet"/>
+      <w:lvlText w:val=""/>
+      <w:lvlJc w:val="left"/>
+      <w:pPr>
+        <w:tabs>
+          <w:tab w:val="num" w:pos="1440"/>
+        </w:tabs>
+        <w:ind w:left="1440" w:hanging="360"/>
+      </w:pPr>
+      <w:rPr>
+        <w:rFonts w:ascii="Symbol" w:hAnsi="Symbol" w:hint="default"/>
+        <w:sz w:val="20"/>
+      </w:rPr>
+    </w:lvl>
+    <w:lvl w:ilvl="2" w:tentative="1">
+      <w:start w:val="1"/>
+      <w:numFmt w:val="bullet"/>
+      <w:lvlText w:val=""/>
+      <w:lvlJc w:val="left"/>
+      <w:pPr>
+        <w:tabs>
+          <w:tab w:val="num" w:pos="2160"/>
+        </w:tabs>
+        <w:ind w:left="2160" w:hanging="360"/>
+      </w:pPr>
+      <w:rPr>
+        <w:rFonts w:ascii="Symbol" w:hAnsi="Symbol" w:hint="default"/>
+        <w:sz w:val="20"/>
+      </w:rPr>
+    </w:lvl>
+    <w:lvl w:ilvl="3" w:tentative="1">
+      <w:start w:val="1"/>
+      <w:numFmt w:val="bullet"/>
+      <w:lvlText w:val=""/>
+      <w:lvlJc w:val="left"/>
+      <w:pPr>
+        <w:tabs>
+          <w:tab w:val="num" w:pos="2880"/>
+        </w:tabs>
+        <w:ind w:left="2880" w:hanging="360"/>
+      </w:pPr>
+      <w:rPr>
+        <w:rFonts w:ascii="Symbol" w:hAnsi="Symbol" w:hint="default"/>
+        <w:sz w:val="20"/>
+      </w:rPr>
+    </w:lvl>
+    <w:lvl w:ilvl="4" w:tentative="1">
+      <w:start w:val="1"/>
+      <w:numFmt w:val="bullet"/>
+      <w:lvlText w:val=""/>
+      <w:lvlJc w:val="left"/>
+      <w:pPr>
+        <w:tabs>
+          <w:tab w:val="num" w:pos="3600"/>
+        </w:tabs>
+        <w:ind w:left="3600" w:hanging="360"/>
+      </w:pPr>
+      <w:rPr>
+        <w:rFonts w:ascii="Symbol" w:hAnsi="Symbol" w:hint="default"/>
+        <w:sz w:val="20"/>
+      </w:rPr>
+    </w:lvl>
+    <w:lvl w:ilvl="5" w:tentative="1">
+      <w:start w:val="1"/>
+      <w:numFmt w:val="bullet"/>
+      <w:lvlText w:val=""/>
+      <w:lvlJc w:val="left"/>
+      <w:pPr>
+        <w:tabs>
+          <w:tab w:val="num" w:pos="4320"/>
+        </w:tabs>
+        <w:ind w:left="4320" w:hanging="360"/>
+      </w:pPr>
+      <w:rPr>
+        <w:rFonts w:ascii="Symbol" w:hAnsi="Symbol" w:hint="default"/>
+        <w:sz w:val="20"/>
+      </w:rPr>
+    </w:lvl>
+    <w:lvl w:ilvl="6" w:tentative="1">
+      <w:start w:val="1"/>
+      <w:numFmt w:val="bullet"/>
+      <w:lvlText w:val=""/>
+      <w:lvlJc w:val="left"/>
+      <w:pPr>
+        <w:tabs>
+          <w:tab w:val="num" w:pos="5040"/>
+        </w:tabs>
+        <w:ind w:left="5040" w:hanging="360"/>
+      </w:pPr>
+      <w:rPr>
+        <w:rFonts w:ascii="Symbol" w:hAnsi="Symbol" w:hint="default"/>
+        <w:sz w:val="20"/>
+      </w:rPr>
+    </w:lvl>
+    <w:lvl w:ilvl="7" w:tentative="1">
+      <w:start w:val="1"/>
+      <w:numFmt w:val="bullet"/>
+      <w:lvlText w:val=""/>
+      <w:lvlJc w:val="left"/>
+      <w:pPr>
+        <w:tabs>
+          <w:tab w:val="num" w:pos="5760"/>
+        </w:tabs>
+        <w:ind w:left="5760" w:hanging="360"/>
+      </w:pPr>
+      <w:rPr>
+        <w:rFonts w:ascii="Symbol" w:hAnsi="Symbol" w:hint="default"/>
+        <w:sz w:val="20"/>
+      </w:rPr>
+    </w:lvl>
+    <w:lvl w:ilvl="8" w:tentative="1">
+      <w:start w:val="1"/>
+      <w:numFmt w:val="bullet"/>
+      <w:lvlText w:val=""/>
+      <w:lvlJc w:val="left"/>
+      <w:pPr>
+        <w:tabs>
+          <w:tab w:val="num" w:pos="6480"/>
+        </w:tabs>
+        <w:ind w:left="6480" w:hanging="360"/>
+      </w:pPr>
+      <w:rPr>
+        <w:rFonts w:ascii="Symbol" w:hAnsi="Symbol" w:hint="default"/>
+        <w:sz w:val="20"/>
+      </w:rPr>
+    </w:lvl>
+  </w:abstractNum>
+  <w:num w:numId="1">
+    <w:abstractNumId w:val="2"/>
+  </w:num>
+  <w:num w:numId="2">
     <w:abstractNumId w:val="1"/>
   </w:num>
-  <w:num w:numId="2" w16cid:durableId="1605919579">
+  <w:num w:numId="3">
     <w:abstractNumId w:val="0"/>
+  </w:num>
+  <w:num w:numId="4">
+    <w:abstractNumId w:val="3"/>
   </w:num>
 </w:numbering>
 </file>
 
 <file path=word/styles.xml><?xml version="1.0" encoding="utf-8"?>
-<w:styles xmlns:mc="http://schemas.openxmlformats.org/markup-compatibility/2006" xmlns:r="http://schemas.openxmlformats.org/officeDocument/2006/relationships" xmlns:w="http://schemas.openxmlformats.org/wordprocessingml/2006/main" xmlns:w14="http://schemas.microsoft.com/office/word/2010/wordml" xmlns:w15="http://schemas.microsoft.com/office/word/2012/wordml" xmlns:w16cex="http://schemas.microsoft.com/office/word/2018/wordml/cex" xmlns:w16cid="http://schemas.microsoft.com/office/word/2016/wordml/cid" xmlns:w16="http://schemas.microsoft.com/office/word/2018/wordml" xmlns:w16sdtdh="http://schemas.microsoft.com/office/word/2020/wordml/sdtdatahash" xmlns:w16se="http://schemas.microsoft.com/office/word/2015/wordml/symex" mc:Ignorable="w14 w15 w16se w16cid w16 w16cex w16sdtdh">
+<w:styles xmlns:mc="http://schemas.openxmlformats.org/markup-compatibility/2006" xmlns:r="http://schemas.openxmlformats.org/officeDocument/2006/relationships" xmlns:w="http://schemas.openxmlformats.org/wordprocessingml/2006/main" xmlns:w14="http://schemas.microsoft.com/office/word/2010/wordml" xmlns:w15="http://schemas.microsoft.com/office/word/2012/wordml" mc:Ignorable="w14 w15">
   <w:docDefaults>
     <w:rPrDefault>
       <w:rPr>
@@ -1388,9 +2018,9 @@
       </w:pPr>
     </w:pPrDefault>
   </w:docDefaults>
-  <w:latentStyles w:defLockedState="0" w:defUIPriority="99" w:defSemiHidden="0" w:defUnhideWhenUsed="0" w:defQFormat="0" w:count="376">
+  <w:latentStyles w:defLockedState="0" w:defUIPriority="99" w:defSemiHidden="0" w:defUnhideWhenUsed="0" w:defQFormat="0" w:count="371">
     <w:lsdException w:name="Normal" w:uiPriority="0" w:qFormat="1"/>
-    <w:lsdException w:name="heading 1" w:uiPriority="9" w:qFormat="1"/>
+    <w:lsdException w:name="heading 1" w:uiPriority="1" w:qFormat="1"/>
     <w:lsdException w:name="heading 2" w:semiHidden="1" w:uiPriority="9" w:unhideWhenUsed="1" w:qFormat="1"/>
     <w:lsdException w:name="heading 3" w:semiHidden="1" w:uiPriority="9" w:unhideWhenUsed="1" w:qFormat="1"/>
     <w:lsdException w:name="heading 4" w:semiHidden="1" w:uiPriority="9" w:qFormat="1"/>
@@ -1760,11 +2390,6 @@
     <w:lsdException w:name="List Table 5 Dark Accent 6" w:uiPriority="50"/>
     <w:lsdException w:name="List Table 6 Colorful Accent 6" w:uiPriority="51"/>
     <w:lsdException w:name="List Table 7 Colorful Accent 6" w:uiPriority="52"/>
-    <w:lsdException w:name="Mention" w:semiHidden="1" w:unhideWhenUsed="1"/>
-    <w:lsdException w:name="Smart Hyperlink" w:semiHidden="1" w:unhideWhenUsed="1"/>
-    <w:lsdException w:name="Hashtag" w:semiHidden="1" w:unhideWhenUsed="1"/>
-    <w:lsdException w:name="Unresolved Mention" w:semiHidden="1" w:unhideWhenUsed="1"/>
-    <w:lsdException w:name="Smart Link" w:semiHidden="1" w:unhideWhenUsed="1"/>
   </w:latentStyles>
   <w:style w:type="paragraph" w:default="1" w:styleId="Normal">
     <w:name w:val="Normal"/>
@@ -1995,7 +2620,7 @@
   <w:style w:type="character" w:styleId="Strong">
     <w:name w:val="Strong"/>
     <w:basedOn w:val="DefaultParagraphFont"/>
-    <w:uiPriority w:val="1"/>
+    <w:uiPriority w:val="22"/>
     <w:qFormat/>
     <w:rPr>
       <w:b/>
@@ -2061,11 +2686,29 @@
       <w:contextualSpacing/>
     </w:pPr>
   </w:style>
+  <w:style w:type="paragraph" w:styleId="NormalWeb">
+    <w:name w:val="Normal (Web)"/>
+    <w:basedOn w:val="Normal"/>
+    <w:uiPriority w:val="99"/>
+    <w:semiHidden/>
+    <w:unhideWhenUsed/>
+    <w:rsid w:val="005E0053"/>
+    <w:pPr>
+      <w:spacing w:before="100" w:beforeAutospacing="1" w:after="100" w:afterAutospacing="1" w:line="240" w:lineRule="auto"/>
+      <w:ind w:left="0"/>
+    </w:pPr>
+    <w:rPr>
+      <w:rFonts w:ascii="Times New Roman" w:eastAsia="Times New Roman" w:hAnsi="Times New Roman" w:cs="Times New Roman"/>
+      <w:sz w:val="24"/>
+      <w:szCs w:val="24"/>
+      <w:lang w:eastAsia="en-US"/>
+    </w:rPr>
+  </w:style>
 </w:styles>
 </file>
 
 <file path=word/glossary/document.xml><?xml version="1.0" encoding="utf-8"?>
-<w:glossaryDocument xmlns:wpc="http://schemas.microsoft.com/office/word/2010/wordprocessingCanvas" xmlns:cx="http://schemas.microsoft.com/office/drawing/2014/chartex" xmlns:cx1="http://schemas.microsoft.com/office/drawing/2015/9/8/chartex" xmlns:cx2="http://schemas.microsoft.com/office/drawing/2015/10/21/chartex" xmlns:cx3="http://schemas.microsoft.com/office/drawing/2016/5/9/chartex" xmlns:cx4="http://schemas.microsoft.com/office/drawing/2016/5/10/chartex" xmlns:cx5="http://schemas.microsoft.com/office/drawing/2016/5/11/chartex" xmlns:cx6="http://schemas.microsoft.com/office/drawing/2016/5/12/chartex" xmlns:cx7="http://schemas.microsoft.com/office/drawing/2016/5/13/chartex" xmlns:cx8="http://schemas.microsoft.com/office/drawing/2016/5/14/chartex" xmlns:mc="http://schemas.openxmlformats.org/markup-compatibility/2006" xmlns:aink="http://schemas.microsoft.com/office/drawing/2016/ink" xmlns:am3d="http://schemas.microsoft.com/office/drawing/2017/model3d" xmlns:o="urn:schemas-microsoft-com:office:office" xmlns:oel="http://schemas.microsoft.com/office/2019/extlst" xmlns:r="http://schemas.openxmlformats.org/officeDocument/2006/relationships" xmlns:m="http://schemas.openxmlformats.org/officeDocument/2006/math" xmlns:v="urn:schemas-microsoft-com:vml" xmlns:wp14="http://schemas.microsoft.com/office/word/2010/wordprocessingDrawing" xmlns:wp="http://schemas.openxmlformats.org/drawingml/2006/wordprocessingDrawing" xmlns:w10="urn:schemas-microsoft-com:office:word" xmlns:w="http://schemas.openxmlformats.org/wordprocessingml/2006/main" xmlns:w14="http://schemas.microsoft.com/office/word/2010/wordml" xmlns:w15="http://schemas.microsoft.com/office/word/2012/wordml" xmlns:w16cex="http://schemas.microsoft.com/office/word/2018/wordml/cex" xmlns:w16cid="http://schemas.microsoft.com/office/word/2016/wordml/cid" xmlns:w16="http://schemas.microsoft.com/office/word/2018/wordml" xmlns:w16sdtdh="http://schemas.microsoft.com/office/word/2020/wordml/sdtdatahash" xmlns:w16se="http://schemas.microsoft.com/office/word/2015/wordml/symex" xmlns:wpg="http://schemas.microsoft.com/office/word/2010/wordprocessingGroup" xmlns:wpi="http://schemas.microsoft.com/office/word/2010/wordprocessingInk" xmlns:wne="http://schemas.microsoft.com/office/word/2006/wordml" xmlns:wps="http://schemas.microsoft.com/office/word/2010/wordprocessingShape" mc:Ignorable="w14 w15 w16se w16cid w16 w16cex w16sdtdh wp14">
+<w:glossaryDocument xmlns:wpc="http://schemas.microsoft.com/office/word/2010/wordprocessingCanvas" xmlns:mc="http://schemas.openxmlformats.org/markup-compatibility/2006" xmlns:o="urn:schemas-microsoft-com:office:office" xmlns:r="http://schemas.openxmlformats.org/officeDocument/2006/relationships" xmlns:m="http://schemas.openxmlformats.org/officeDocument/2006/math" xmlns:v="urn:schemas-microsoft-com:vml" xmlns:wp14="http://schemas.microsoft.com/office/word/2010/wordprocessingDrawing" xmlns:wp="http://schemas.openxmlformats.org/drawingml/2006/wordprocessingDrawing" xmlns:w10="urn:schemas-microsoft-com:office:word" xmlns:w="http://schemas.openxmlformats.org/wordprocessingml/2006/main" xmlns:w14="http://schemas.microsoft.com/office/word/2010/wordml" xmlns:w15="http://schemas.microsoft.com/office/word/2012/wordml" xmlns:wpg="http://schemas.microsoft.com/office/word/2010/wordprocessingGroup" xmlns:wpi="http://schemas.microsoft.com/office/word/2010/wordprocessingInk" xmlns:wne="http://schemas.microsoft.com/office/word/2006/wordml" xmlns:wps="http://schemas.microsoft.com/office/word/2010/wordprocessingShape" mc:Ignorable="w14 w15 wp14">
   <w:docParts>
     <w:docPart>
       <w:docPartPr>
@@ -2304,13 +2947,13 @@
 </file>
 
 <file path=word/glossary/fontTable.xml><?xml version="1.0" encoding="utf-8"?>
-<w:fonts xmlns:mc="http://schemas.openxmlformats.org/markup-compatibility/2006" xmlns:r="http://schemas.openxmlformats.org/officeDocument/2006/relationships" xmlns:w="http://schemas.openxmlformats.org/wordprocessingml/2006/main" xmlns:w14="http://schemas.microsoft.com/office/word/2010/wordml" xmlns:w15="http://schemas.microsoft.com/office/word/2012/wordml" xmlns:w16cex="http://schemas.microsoft.com/office/word/2018/wordml/cex" xmlns:w16cid="http://schemas.microsoft.com/office/word/2016/wordml/cid" xmlns:w16="http://schemas.microsoft.com/office/word/2018/wordml" xmlns:w16sdtdh="http://schemas.microsoft.com/office/word/2020/wordml/sdtdatahash" xmlns:w16se="http://schemas.microsoft.com/office/word/2015/wordml/symex" mc:Ignorable="w14 w15 w16se w16cid w16 w16cex w16sdtdh">
-  <w:font w:name="Cambria">
-    <w:panose1 w:val="02040503050406030204"/>
-    <w:charset w:val="00"/>
+<w:fonts xmlns:mc="http://schemas.openxmlformats.org/markup-compatibility/2006" xmlns:r="http://schemas.openxmlformats.org/officeDocument/2006/relationships" xmlns:w="http://schemas.openxmlformats.org/wordprocessingml/2006/main" xmlns:w14="http://schemas.microsoft.com/office/word/2010/wordml" xmlns:w15="http://schemas.microsoft.com/office/word/2012/wordml" mc:Ignorable="w14 w15">
+  <w:font w:name="Symbol">
+    <w:panose1 w:val="05050102010706020507"/>
+    <w:charset w:val="02"/>
     <w:family w:val="roman"/>
     <w:pitch w:val="variable"/>
-    <w:sig w:usb0="E00006FF" w:usb1="420024FF" w:usb2="02000000" w:usb3="00000000" w:csb0="0000019F" w:csb1="00000000"/>
+    <w:sig w:usb0="00000000" w:usb1="10000000" w:usb2="00000000" w:usb3="00000000" w:csb0="80000000" w:csb1="00000000"/>
   </w:font>
   <w:font w:name="Times New Roman">
     <w:panose1 w:val="02020603050405020304"/>
@@ -2319,24 +2962,24 @@
     <w:pitch w:val="variable"/>
     <w:sig w:usb0="E0002EFF" w:usb1="C000785B" w:usb2="00000009" w:usb3="00000000" w:csb0="000001FF" w:csb1="00000000"/>
   </w:font>
+  <w:font w:name="Cambria">
+    <w:panose1 w:val="02040503050406030204"/>
+    <w:charset w:val="00"/>
+    <w:family w:val="roman"/>
+    <w:pitch w:val="variable"/>
+    <w:sig w:usb0="E00006FF" w:usb1="420024FF" w:usb2="02000000" w:usb3="00000000" w:csb0="0000019F" w:csb1="00000000"/>
+  </w:font>
   <w:font w:name="Courier New">
     <w:panose1 w:val="02070309020205020404"/>
     <w:charset w:val="00"/>
     <w:family w:val="modern"/>
     <w:pitch w:val="fixed"/>
-    <w:sig w:usb0="E0002AFF" w:usb1="C0007843" w:usb2="00000009" w:usb3="00000000" w:csb0="000001FF" w:csb1="00000000"/>
+    <w:sig w:usb0="E0002EFF" w:usb1="C0007843" w:usb2="00000009" w:usb3="00000000" w:csb0="000001FF" w:csb1="00000000"/>
   </w:font>
   <w:font w:name="Wingdings">
     <w:panose1 w:val="05000000000000000000"/>
-    <w:charset w:val="4D"/>
-    <w:family w:val="decorative"/>
-    <w:pitch w:val="variable"/>
-    <w:sig w:usb0="00000003" w:usb1="00000000" w:usb2="00000000" w:usb3="00000000" w:csb0="80000001" w:csb1="00000000"/>
-  </w:font>
-  <w:font w:name="Symbol">
-    <w:panose1 w:val="05050102010706020507"/>
     <w:charset w:val="02"/>
-    <w:family w:val="decorative"/>
+    <w:family w:val="auto"/>
     <w:pitch w:val="variable"/>
     <w:sig w:usb0="00000000" w:usb1="10000000" w:usb2="00000000" w:usb3="00000000" w:csb0="80000000" w:csb1="00000000"/>
   </w:font>
@@ -2358,7 +3001,7 @@
 </file>
 
 <file path=word/glossary/settings.xml><?xml version="1.0" encoding="utf-8"?>
-<w:settings xmlns:mc="http://schemas.openxmlformats.org/markup-compatibility/2006" xmlns:o="urn:schemas-microsoft-com:office:office" xmlns:r="http://schemas.openxmlformats.org/officeDocument/2006/relationships" xmlns:m="http://schemas.openxmlformats.org/officeDocument/2006/math" xmlns:v="urn:schemas-microsoft-com:vml" xmlns:w10="urn:schemas-microsoft-com:office:word" xmlns:w="http://schemas.openxmlformats.org/wordprocessingml/2006/main" xmlns:w14="http://schemas.microsoft.com/office/word/2010/wordml" xmlns:w15="http://schemas.microsoft.com/office/word/2012/wordml" xmlns:w16cex="http://schemas.microsoft.com/office/word/2018/wordml/cex" xmlns:w16cid="http://schemas.microsoft.com/office/word/2016/wordml/cid" xmlns:w16="http://schemas.microsoft.com/office/word/2018/wordml" xmlns:w16sdtdh="http://schemas.microsoft.com/office/word/2020/wordml/sdtdatahash" xmlns:w16se="http://schemas.microsoft.com/office/word/2015/wordml/symex" xmlns:sl="http://schemas.openxmlformats.org/schemaLibrary/2006/main" mc:Ignorable="w14 w15 w16se w16cid w16 w16cex w16sdtdh">
+<w:settings xmlns:mc="http://schemas.openxmlformats.org/markup-compatibility/2006" xmlns:o="urn:schemas-microsoft-com:office:office" xmlns:r="http://schemas.openxmlformats.org/officeDocument/2006/relationships" xmlns:m="http://schemas.openxmlformats.org/officeDocument/2006/math" xmlns:v="urn:schemas-microsoft-com:vml" xmlns:w10="urn:schemas-microsoft-com:office:word" xmlns:w="http://schemas.openxmlformats.org/wordprocessingml/2006/main" xmlns:w14="http://schemas.microsoft.com/office/word/2010/wordml" xmlns:w15="http://schemas.microsoft.com/office/word/2012/wordml" xmlns:sl="http://schemas.openxmlformats.org/schemaLibrary/2006/main" mc:Ignorable="w14 w15">
   <w:view w:val="normal"/>
   <w:defaultTabStop w:val="720"/>
   <w:characterSpacingControl w:val="doNotCompress"/>
@@ -2369,7 +3012,6 @@
     <w:compatSetting w:name="enableOpenTypeFeatures" w:uri="http://schemas.microsoft.com/office/word" w:val="1"/>
     <w:compatSetting w:name="doNotFlipMirrorIndents" w:uri="http://schemas.microsoft.com/office/word" w:val="1"/>
     <w:compatSetting w:name="differentiateMultirowTableHeaders" w:uri="http://schemas.microsoft.com/office/word" w:val="1"/>
-    <w:compatSetting w:name="useWord2013TrackBottomHyphenation" w:uri="http://schemas.microsoft.com/office/word" w:val="1"/>
   </w:compat>
   <w:rsids>
     <w:rsidRoot w:val="00854693"/>
@@ -2377,6 +3019,7 @@
     <w:rsid w:val="00854693"/>
     <w:rsid w:val="009678CA"/>
     <w:rsid w:val="00A87883"/>
+    <w:rsid w:val="00BF4870"/>
   </w:rsids>
   <m:mathPr>
     <m:mathFont m:val="Cambria Math"/>
@@ -2400,7 +3043,7 @@
 </file>
 
 <file path=word/glossary/styles.xml><?xml version="1.0" encoding="utf-8"?>
-<w:styles xmlns:mc="http://schemas.openxmlformats.org/markup-compatibility/2006" xmlns:r="http://schemas.openxmlformats.org/officeDocument/2006/relationships" xmlns:w="http://schemas.openxmlformats.org/wordprocessingml/2006/main" xmlns:w14="http://schemas.microsoft.com/office/word/2010/wordml" xmlns:w15="http://schemas.microsoft.com/office/word/2012/wordml" xmlns:w16cex="http://schemas.microsoft.com/office/word/2018/wordml/cex" xmlns:w16cid="http://schemas.microsoft.com/office/word/2016/wordml/cid" xmlns:w16="http://schemas.microsoft.com/office/word/2018/wordml" xmlns:w16sdtdh="http://schemas.microsoft.com/office/word/2020/wordml/sdtdatahash" xmlns:w16se="http://schemas.microsoft.com/office/word/2015/wordml/symex" mc:Ignorable="w14 w15 w16se w16cid w16 w16cex w16sdtdh">
+<w:styles xmlns:mc="http://schemas.openxmlformats.org/markup-compatibility/2006" xmlns:r="http://schemas.openxmlformats.org/officeDocument/2006/relationships" xmlns:w="http://schemas.openxmlformats.org/wordprocessingml/2006/main" xmlns:w14="http://schemas.microsoft.com/office/word/2010/wordml" xmlns:w15="http://schemas.microsoft.com/office/word/2012/wordml" mc:Ignorable="w14 w15">
   <w:docDefaults>
     <w:rPrDefault>
       <w:rPr>
@@ -2416,7 +3059,7 @@
       </w:pPr>
     </w:pPrDefault>
   </w:docDefaults>
-  <w:latentStyles w:defLockedState="0" w:defUIPriority="99" w:defSemiHidden="0" w:defUnhideWhenUsed="0" w:defQFormat="0" w:count="376">
+  <w:latentStyles w:defLockedState="0" w:defUIPriority="99" w:defSemiHidden="0" w:defUnhideWhenUsed="0" w:defQFormat="0" w:count="371">
     <w:lsdException w:name="Normal" w:uiPriority="0" w:qFormat="1"/>
     <w:lsdException w:name="heading 1" w:uiPriority="1" w:qFormat="1"/>
     <w:lsdException w:name="heading 2" w:semiHidden="1" w:uiPriority="9" w:unhideWhenUsed="1" w:qFormat="1"/>
@@ -2788,11 +3431,6 @@
     <w:lsdException w:name="List Table 5 Dark Accent 6" w:uiPriority="50"/>
     <w:lsdException w:name="List Table 6 Colorful Accent 6" w:uiPriority="51"/>
     <w:lsdException w:name="List Table 7 Colorful Accent 6" w:uiPriority="52"/>
-    <w:lsdException w:name="Mention" w:semiHidden="1" w:unhideWhenUsed="1"/>
-    <w:lsdException w:name="Smart Hyperlink" w:semiHidden="1" w:unhideWhenUsed="1"/>
-    <w:lsdException w:name="Hashtag" w:semiHidden="1" w:unhideWhenUsed="1"/>
-    <w:lsdException w:name="Unresolved Mention" w:semiHidden="1" w:unhideWhenUsed="1"/>
-    <w:lsdException w:name="Smart Link" w:semiHidden="1" w:unhideWhenUsed="1"/>
   </w:latentStyles>
   <w:style w:type="paragraph" w:default="1" w:styleId="Normal">
     <w:name w:val="Normal"/>
@@ -2813,7 +3451,7 @@
     </w:pPr>
     <w:rPr>
       <w:rFonts w:asciiTheme="majorHAnsi" w:eastAsiaTheme="majorEastAsia" w:hAnsiTheme="majorHAnsi" w:cstheme="majorBidi"/>
-      <w:color w:val="2F5496" w:themeColor="accent1" w:themeShade="BF"/>
+      <w:color w:val="2E74B5" w:themeColor="accent1" w:themeShade="BF"/>
       <w:sz w:val="28"/>
       <w:szCs w:val="28"/>
       <w:lang w:val="en-US" w:eastAsia="en-US"/>
@@ -2836,7 +3474,7 @@
     </w:pPr>
     <w:rPr>
       <w:rFonts w:asciiTheme="majorHAnsi" w:eastAsiaTheme="majorEastAsia" w:hAnsiTheme="majorHAnsi" w:cstheme="majorBidi"/>
-      <w:color w:val="2F5496" w:themeColor="accent1" w:themeShade="BF"/>
+      <w:color w:val="2E74B5" w:themeColor="accent1" w:themeShade="BF"/>
       <w:sz w:val="24"/>
       <w:szCs w:val="24"/>
       <w:lang w:val="en-US" w:eastAsia="en-US"/>
@@ -2891,7 +3529,7 @@
     <w:uiPriority w:val="1"/>
     <w:rPr>
       <w:rFonts w:asciiTheme="majorHAnsi" w:eastAsiaTheme="majorEastAsia" w:hAnsiTheme="majorHAnsi" w:cstheme="majorBidi"/>
-      <w:color w:val="2F5496" w:themeColor="accent1" w:themeShade="BF"/>
+      <w:color w:val="2E74B5" w:themeColor="accent1" w:themeShade="BF"/>
       <w:sz w:val="24"/>
       <w:szCs w:val="24"/>
       <w:lang w:val="en-US" w:eastAsia="en-US"/>
@@ -2907,7 +3545,7 @@
     <w:uiPriority w:val="1"/>
     <w:rPr>
       <w:rFonts w:asciiTheme="majorHAnsi" w:eastAsiaTheme="majorEastAsia" w:hAnsiTheme="majorHAnsi" w:cstheme="majorBidi"/>
-      <w:color w:val="2F5496" w:themeColor="accent1" w:themeShade="BF"/>
+      <w:color w:val="2E74B5" w:themeColor="accent1" w:themeShade="BF"/>
       <w:sz w:val="28"/>
       <w:szCs w:val="28"/>
       <w:lang w:val="en-US" w:eastAsia="en-US"/>
@@ -2932,7 +3570,7 @@
 </file>
 
 <file path=word/glossary/webSettings.xml><?xml version="1.0" encoding="utf-8"?>
-<w:webSettings xmlns:mc="http://schemas.openxmlformats.org/markup-compatibility/2006" xmlns:r="http://schemas.openxmlformats.org/officeDocument/2006/relationships" xmlns:w="http://schemas.openxmlformats.org/wordprocessingml/2006/main" xmlns:w14="http://schemas.microsoft.com/office/word/2010/wordml" xmlns:w15="http://schemas.microsoft.com/office/word/2012/wordml" xmlns:w16cex="http://schemas.microsoft.com/office/word/2018/wordml/cex" xmlns:w16cid="http://schemas.microsoft.com/office/word/2016/wordml/cid" xmlns:w16="http://schemas.microsoft.com/office/word/2018/wordml" xmlns:w16sdtdh="http://schemas.microsoft.com/office/word/2020/wordml/sdtdatahash" xmlns:w16se="http://schemas.microsoft.com/office/word/2015/wordml/symex" mc:Ignorable="w14 w15 w16se w16cid w16 w16cex w16sdtdh">
+<w:webSettings xmlns:mc="http://schemas.openxmlformats.org/markup-compatibility/2006" xmlns:r="http://schemas.openxmlformats.org/officeDocument/2006/relationships" xmlns:w="http://schemas.openxmlformats.org/wordprocessingml/2006/main" xmlns:w14="http://schemas.microsoft.com/office/word/2010/wordml" xmlns:w15="http://schemas.microsoft.com/office/word/2012/wordml" mc:Ignorable="w14 w15">
   <w:optimizeForBrowser/>
   <w:allowPNG/>
 </w:webSettings>

</xml_diff>